<commit_message>
Add onboarding flow implementation with multi-step navigation
</commit_message>
<xml_diff>
--- a/Directory Structure.docx
+++ b/Directory Structure.docx
@@ -4625,6 +4625,2313 @@
     <w:p>
       <w:r>
         <w:t>- Analytics tools</w:t>
+      </w:r>
+    </w:p>
+    <w:p/>
+    <w:p/>
+    <w:p/>
+    <w:p>
+      <w:r>
+        <w:t>lib/</w:t>
+      </w:r>
+    </w:p>
+    <w:p>
+      <w:r>
+        <w:rPr>
+          <w:rFonts w:ascii="Arial" w:hAnsi="Arial" w:cs="Arial"/>
+        </w:rPr>
+        <w:t>├</w:t>
+      </w:r>
+      <w:r>
+        <w:rPr>
+          <w:rFonts w:ascii="Calibri" w:hAnsi="Calibri" w:cs="Calibri"/>
+        </w:rPr>
+        <w:t>──</w:t>
+      </w:r>
+      <w:r>
+        <w:t xml:space="preserve"> onboarding/</w:t>
+      </w:r>
+    </w:p>
+    <w:p>
+      <w:r>
+        <w:t xml:space="preserve">│   </w:t>
+      </w:r>
+      <w:r>
+        <w:rPr>
+          <w:rFonts w:ascii="Arial" w:hAnsi="Arial" w:cs="Arial"/>
+        </w:rPr>
+        <w:t>├</w:t>
+      </w:r>
+      <w:r>
+        <w:rPr>
+          <w:rFonts w:ascii="Calibri" w:hAnsi="Calibri" w:cs="Calibri"/>
+        </w:rPr>
+        <w:t>──</w:t>
+      </w:r>
+      <w:r>
+        <w:t xml:space="preserve"> </w:t>
+      </w:r>
+      <w:proofErr w:type="spellStart"/>
+      <w:r>
+        <w:t>onboarding_</w:t>
+      </w:r>
+      <w:proofErr w:type="gramStart"/>
+      <w:r>
+        <w:t>flow.dart</w:t>
+      </w:r>
+      <w:proofErr w:type="spellEnd"/>
+      <w:proofErr w:type="gramEnd"/>
+      <w:r>
+        <w:t xml:space="preserve">    &lt;-- Create here</w:t>
+      </w:r>
+    </w:p>
+    <w:p>
+      <w:r>
+        <w:t xml:space="preserve">│   </w:t>
+      </w:r>
+      <w:r>
+        <w:rPr>
+          <w:rFonts w:ascii="Arial" w:hAnsi="Arial" w:cs="Arial"/>
+        </w:rPr>
+        <w:t>├</w:t>
+      </w:r>
+      <w:r>
+        <w:rPr>
+          <w:rFonts w:ascii="Calibri" w:hAnsi="Calibri" w:cs="Calibri"/>
+        </w:rPr>
+        <w:t>──</w:t>
+      </w:r>
+      <w:r>
+        <w:t xml:space="preserve"> controller/</w:t>
+      </w:r>
+    </w:p>
+    <w:p>
+      <w:r>
+        <w:t xml:space="preserve">│   │   └── </w:t>
+      </w:r>
+      <w:proofErr w:type="spellStart"/>
+      <w:r>
+        <w:t>onboarding_</w:t>
+      </w:r>
+      <w:proofErr w:type="gramStart"/>
+      <w:r>
+        <w:t>controller.dart</w:t>
+      </w:r>
+      <w:proofErr w:type="spellEnd"/>
+      <w:proofErr w:type="gramEnd"/>
+    </w:p>
+    <w:p>
+      <w:r>
+        <w:t xml:space="preserve">│   </w:t>
+      </w:r>
+      <w:r>
+        <w:rPr>
+          <w:rFonts w:ascii="Arial" w:hAnsi="Arial" w:cs="Arial"/>
+        </w:rPr>
+        <w:t>├</w:t>
+      </w:r>
+      <w:r>
+        <w:rPr>
+          <w:rFonts w:ascii="Calibri" w:hAnsi="Calibri" w:cs="Calibri"/>
+        </w:rPr>
+        <w:t>──</w:t>
+      </w:r>
+      <w:r>
+        <w:t xml:space="preserve"> screens/</w:t>
+      </w:r>
+    </w:p>
+    <w:p>
+      <w:r>
+        <w:t xml:space="preserve">│   │   </w:t>
+      </w:r>
+      <w:r>
+        <w:rPr>
+          <w:rFonts w:ascii="Arial" w:hAnsi="Arial" w:cs="Arial"/>
+        </w:rPr>
+        <w:t>├</w:t>
+      </w:r>
+      <w:r>
+        <w:rPr>
+          <w:rFonts w:ascii="Calibri" w:hAnsi="Calibri" w:cs="Calibri"/>
+        </w:rPr>
+        <w:t>──</w:t>
+      </w:r>
+      <w:r>
+        <w:t xml:space="preserve"> </w:t>
+      </w:r>
+      <w:proofErr w:type="spellStart"/>
+      <w:r>
+        <w:t>welcome_</w:t>
+      </w:r>
+      <w:proofErr w:type="gramStart"/>
+      <w:r>
+        <w:t>screen.dart</w:t>
+      </w:r>
+      <w:proofErr w:type="spellEnd"/>
+      <w:proofErr w:type="gramEnd"/>
+    </w:p>
+    <w:p>
+      <w:r>
+        <w:t xml:space="preserve">│   │   </w:t>
+      </w:r>
+      <w:r>
+        <w:rPr>
+          <w:rFonts w:ascii="Arial" w:hAnsi="Arial" w:cs="Arial"/>
+        </w:rPr>
+        <w:t>├</w:t>
+      </w:r>
+      <w:r>
+        <w:rPr>
+          <w:rFonts w:ascii="Calibri" w:hAnsi="Calibri" w:cs="Calibri"/>
+        </w:rPr>
+        <w:t>──</w:t>
+      </w:r>
+      <w:r>
+        <w:t xml:space="preserve"> </w:t>
+      </w:r>
+      <w:proofErr w:type="spellStart"/>
+      <w:r>
+        <w:t>basic_profile_</w:t>
+      </w:r>
+      <w:proofErr w:type="gramStart"/>
+      <w:r>
+        <w:t>screen.dart</w:t>
+      </w:r>
+      <w:proofErr w:type="spellEnd"/>
+      <w:proofErr w:type="gramEnd"/>
+    </w:p>
+    <w:p>
+      <w:r>
+        <w:t xml:space="preserve">│   │   </w:t>
+      </w:r>
+      <w:r>
+        <w:rPr>
+          <w:rFonts w:ascii="Arial" w:hAnsi="Arial" w:cs="Arial"/>
+        </w:rPr>
+        <w:t>├</w:t>
+      </w:r>
+      <w:r>
+        <w:rPr>
+          <w:rFonts w:ascii="Calibri" w:hAnsi="Calibri" w:cs="Calibri"/>
+        </w:rPr>
+        <w:t>──</w:t>
+      </w:r>
+      <w:r>
+        <w:t xml:space="preserve"> </w:t>
+      </w:r>
+      <w:proofErr w:type="spellStart"/>
+      <w:r>
+        <w:t>professional_details_</w:t>
+      </w:r>
+      <w:proofErr w:type="gramStart"/>
+      <w:r>
+        <w:t>screen.dart</w:t>
+      </w:r>
+      <w:proofErr w:type="spellEnd"/>
+      <w:proofErr w:type="gramEnd"/>
+    </w:p>
+    <w:p>
+      <w:r>
+        <w:t xml:space="preserve">│   │   └── </w:t>
+      </w:r>
+      <w:proofErr w:type="spellStart"/>
+      <w:r>
+        <w:t>interests_</w:t>
+      </w:r>
+      <w:proofErr w:type="gramStart"/>
+      <w:r>
+        <w:t>screen.dart</w:t>
+      </w:r>
+      <w:proofErr w:type="spellEnd"/>
+      <w:proofErr w:type="gramEnd"/>
+    </w:p>
+    <w:p>
+      <w:r>
+        <w:t>│   └── widgets/</w:t>
+      </w:r>
+    </w:p>
+    <w:p>
+      <w:r>
+        <w:t xml:space="preserve">│       </w:t>
+      </w:r>
+      <w:r>
+        <w:rPr>
+          <w:rFonts w:ascii="Arial" w:hAnsi="Arial" w:cs="Arial"/>
+        </w:rPr>
+        <w:t>├</w:t>
+      </w:r>
+      <w:r>
+        <w:rPr>
+          <w:rFonts w:ascii="Calibri" w:hAnsi="Calibri" w:cs="Calibri"/>
+        </w:rPr>
+        <w:t>──</w:t>
+      </w:r>
+      <w:r>
+        <w:t xml:space="preserve"> </w:t>
+      </w:r>
+      <w:proofErr w:type="spellStart"/>
+      <w:r>
+        <w:t>profile_image_</w:t>
+      </w:r>
+      <w:proofErr w:type="gramStart"/>
+      <w:r>
+        <w:t>picker.dart</w:t>
+      </w:r>
+      <w:proofErr w:type="spellEnd"/>
+      <w:proofErr w:type="gramEnd"/>
+    </w:p>
+    <w:p>
+      <w:r>
+        <w:t xml:space="preserve">│       </w:t>
+      </w:r>
+      <w:r>
+        <w:rPr>
+          <w:rFonts w:ascii="Arial" w:hAnsi="Arial" w:cs="Arial"/>
+        </w:rPr>
+        <w:t>├</w:t>
+      </w:r>
+      <w:r>
+        <w:rPr>
+          <w:rFonts w:ascii="Calibri" w:hAnsi="Calibri" w:cs="Calibri"/>
+        </w:rPr>
+        <w:t>──</w:t>
+      </w:r>
+      <w:r>
+        <w:t xml:space="preserve"> </w:t>
+      </w:r>
+      <w:proofErr w:type="spellStart"/>
+      <w:r>
+        <w:t>specialty_</w:t>
+      </w:r>
+      <w:proofErr w:type="gramStart"/>
+      <w:r>
+        <w:t>selector.dart</w:t>
+      </w:r>
+      <w:proofErr w:type="spellEnd"/>
+      <w:proofErr w:type="gramEnd"/>
+    </w:p>
+    <w:p>
+      <w:r>
+        <w:t xml:space="preserve">│       └── </w:t>
+      </w:r>
+      <w:proofErr w:type="spellStart"/>
+      <w:r>
+        <w:t>interest_</w:t>
+      </w:r>
+      <w:proofErr w:type="gramStart"/>
+      <w:r>
+        <w:t>grid.dart</w:t>
+      </w:r>
+      <w:proofErr w:type="spellEnd"/>
+      <w:proofErr w:type="gramEnd"/>
+      <w:r>
+        <w:br w:type="page"/>
+      </w:r>
+    </w:p>
+    <w:p>
+      <w:pPr>
+        <w:rPr>
+          <w:b/>
+          <w:bCs/>
+          <w:sz w:val="32"/>
+          <w:szCs w:val="32"/>
+        </w:rPr>
+      </w:pPr>
+      <w:r>
+        <w:rPr>
+          <w:b/>
+          <w:bCs/>
+          <w:sz w:val="32"/>
+          <w:szCs w:val="32"/>
+        </w:rPr>
+        <w:lastRenderedPageBreak/>
+        <w:t>New Project Setup</w:t>
+      </w:r>
+    </w:p>
+    <w:p>
+      <w:pPr>
+        <w:rPr>
+          <w:b/>
+          <w:bCs/>
+        </w:rPr>
+      </w:pPr>
+      <w:proofErr w:type="spellStart"/>
+      <w:r>
+        <w:rPr>
+          <w:b/>
+          <w:bCs/>
+        </w:rPr>
+        <w:t>AppUser</w:t>
+      </w:r>
+      <w:proofErr w:type="spellEnd"/>
+      <w:r>
+        <w:rPr>
+          <w:b/>
+          <w:bCs/>
+        </w:rPr>
+        <w:t xml:space="preserve"> Model Class</w:t>
+      </w:r>
+    </w:p>
+    <w:p>
+      <w:r>
+        <w:t xml:space="preserve">class </w:t>
+      </w:r>
+      <w:proofErr w:type="spellStart"/>
+      <w:r>
+        <w:t>AppUser</w:t>
+      </w:r>
+      <w:proofErr w:type="spellEnd"/>
+      <w:r>
+        <w:t xml:space="preserve"> {</w:t>
+      </w:r>
+    </w:p>
+    <w:p>
+      <w:r>
+        <w:t xml:space="preserve">  final String </w:t>
+      </w:r>
+      <w:proofErr w:type="spellStart"/>
+      <w:r>
+        <w:t>uid</w:t>
+      </w:r>
+      <w:proofErr w:type="spellEnd"/>
+      <w:r>
+        <w:t>;</w:t>
+      </w:r>
+    </w:p>
+    <w:p>
+      <w:r>
+        <w:t xml:space="preserve">  final String email;</w:t>
+      </w:r>
+    </w:p>
+    <w:p>
+      <w:r>
+        <w:t xml:space="preserve">  final String </w:t>
+      </w:r>
+      <w:proofErr w:type="spellStart"/>
+      <w:r>
+        <w:t>displayName</w:t>
+      </w:r>
+      <w:proofErr w:type="spellEnd"/>
+      <w:r>
+        <w:t>;</w:t>
+      </w:r>
+    </w:p>
+    <w:p>
+      <w:r>
+        <w:t xml:space="preserve">  final String </w:t>
+      </w:r>
+      <w:proofErr w:type="spellStart"/>
+      <w:r>
+        <w:t>photoURL</w:t>
+      </w:r>
+      <w:proofErr w:type="spellEnd"/>
+      <w:r>
+        <w:t>;</w:t>
+      </w:r>
+    </w:p>
+    <w:p>
+      <w:r>
+        <w:t xml:space="preserve">  final String </w:t>
+      </w:r>
+      <w:proofErr w:type="spellStart"/>
+      <w:r>
+        <w:t>phoneNumber</w:t>
+      </w:r>
+      <w:proofErr w:type="spellEnd"/>
+      <w:r>
+        <w:t>;</w:t>
+      </w:r>
+    </w:p>
+    <w:p>
+      <w:r>
+        <w:t xml:space="preserve">  final String </w:t>
+      </w:r>
+      <w:proofErr w:type="spellStart"/>
+      <w:r>
+        <w:t>professionalTitle</w:t>
+      </w:r>
+      <w:proofErr w:type="spellEnd"/>
+      <w:r>
+        <w:t>;</w:t>
+      </w:r>
+    </w:p>
+    <w:p>
+      <w:r>
+        <w:t xml:space="preserve">  final String </w:t>
+      </w:r>
+      <w:proofErr w:type="spellStart"/>
+      <w:r>
+        <w:t>currentWorkplace</w:t>
+      </w:r>
+      <w:proofErr w:type="spellEnd"/>
+      <w:r>
+        <w:t>;</w:t>
+      </w:r>
+    </w:p>
+    <w:p>
+      <w:r>
+        <w:t xml:space="preserve">  final String location;</w:t>
+      </w:r>
+    </w:p>
+    <w:p>
+      <w:r>
+        <w:t xml:space="preserve">  final List&lt;String&gt; specialties;</w:t>
+      </w:r>
+    </w:p>
+    <w:p>
+      <w:r>
+        <w:t xml:space="preserve">  final int </w:t>
+      </w:r>
+      <w:proofErr w:type="spellStart"/>
+      <w:r>
+        <w:t>yearsOfExperience</w:t>
+      </w:r>
+      <w:proofErr w:type="spellEnd"/>
+      <w:r>
+        <w:t>;</w:t>
+      </w:r>
+    </w:p>
+    <w:p>
+      <w:r>
+        <w:t xml:space="preserve">  final List&lt;String&gt; certifications;</w:t>
+      </w:r>
+    </w:p>
+    <w:p>
+      <w:r>
+        <w:t xml:space="preserve">  final List&lt;String&gt; education;</w:t>
+      </w:r>
+    </w:p>
+    <w:p>
+      <w:r>
+        <w:t xml:space="preserve">  final Map&lt;String, String&gt; </w:t>
+      </w:r>
+      <w:proofErr w:type="spellStart"/>
+      <w:r>
+        <w:t>socialLinks</w:t>
+      </w:r>
+      <w:proofErr w:type="spellEnd"/>
+      <w:r>
+        <w:t>;</w:t>
+      </w:r>
+    </w:p>
+    <w:p>
+      <w:r>
+        <w:t xml:space="preserve">  final List&lt;String&gt; interests;</w:t>
+      </w:r>
+    </w:p>
+    <w:p>
+      <w:r>
+        <w:t xml:space="preserve">  final bool </w:t>
+      </w:r>
+      <w:proofErr w:type="spellStart"/>
+      <w:r>
+        <w:t>isProfileComplete</w:t>
+      </w:r>
+      <w:proofErr w:type="spellEnd"/>
+      <w:r>
+        <w:t>;</w:t>
+      </w:r>
+    </w:p>
+    <w:p>
+      <w:r>
+        <w:t xml:space="preserve">  final </w:t>
+      </w:r>
+      <w:proofErr w:type="spellStart"/>
+      <w:r>
+        <w:t>DateTime</w:t>
+      </w:r>
+      <w:proofErr w:type="spellEnd"/>
+      <w:r>
+        <w:t xml:space="preserve"> </w:t>
+      </w:r>
+      <w:proofErr w:type="spellStart"/>
+      <w:r>
+        <w:t>createdAt</w:t>
+      </w:r>
+      <w:proofErr w:type="spellEnd"/>
+      <w:r>
+        <w:t>;</w:t>
+      </w:r>
+    </w:p>
+    <w:p>
+      <w:r>
+        <w:t xml:space="preserve">  final </w:t>
+      </w:r>
+      <w:proofErr w:type="spellStart"/>
+      <w:r>
+        <w:t>DateTime</w:t>
+      </w:r>
+      <w:proofErr w:type="spellEnd"/>
+      <w:r>
+        <w:t xml:space="preserve"> </w:t>
+      </w:r>
+      <w:proofErr w:type="spellStart"/>
+      <w:r>
+        <w:t>lastUpdated</w:t>
+      </w:r>
+      <w:proofErr w:type="spellEnd"/>
+      <w:r>
+        <w:t>;</w:t>
+      </w:r>
+    </w:p>
+    <w:p/>
+    <w:p>
+      <w:r>
+        <w:t xml:space="preserve">  </w:t>
+      </w:r>
+      <w:proofErr w:type="spellStart"/>
+      <w:proofErr w:type="gramStart"/>
+      <w:r>
+        <w:t>AppUser</w:t>
+      </w:r>
+      <w:proofErr w:type="spellEnd"/>
+      <w:r>
+        <w:t>(</w:t>
+      </w:r>
+      <w:proofErr w:type="gramEnd"/>
+      <w:r>
+        <w:t>{</w:t>
+      </w:r>
+    </w:p>
+    <w:p>
+      <w:r>
+        <w:t xml:space="preserve">    required </w:t>
+      </w:r>
+      <w:proofErr w:type="spellStart"/>
+      <w:r>
+        <w:t>this.uid</w:t>
+      </w:r>
+      <w:proofErr w:type="spellEnd"/>
+      <w:r>
+        <w:t>,</w:t>
+      </w:r>
+    </w:p>
+    <w:p>
+      <w:r>
+        <w:t xml:space="preserve">    required </w:t>
+      </w:r>
+      <w:proofErr w:type="spellStart"/>
+      <w:proofErr w:type="gramStart"/>
+      <w:r>
+        <w:t>this.email</w:t>
+      </w:r>
+      <w:proofErr w:type="spellEnd"/>
+      <w:proofErr w:type="gramEnd"/>
+      <w:r>
+        <w:t>,</w:t>
+      </w:r>
+    </w:p>
+    <w:p>
+      <w:r>
+        <w:t xml:space="preserve">    required </w:t>
+      </w:r>
+      <w:proofErr w:type="spellStart"/>
+      <w:proofErr w:type="gramStart"/>
+      <w:r>
+        <w:t>this.displayName</w:t>
+      </w:r>
+      <w:proofErr w:type="spellEnd"/>
+      <w:proofErr w:type="gramEnd"/>
+      <w:r>
+        <w:t>,</w:t>
+      </w:r>
+    </w:p>
+    <w:p>
+      <w:r>
+        <w:t xml:space="preserve">    </w:t>
+      </w:r>
+      <w:proofErr w:type="spellStart"/>
+      <w:proofErr w:type="gramStart"/>
+      <w:r>
+        <w:t>this.photoURL</w:t>
+      </w:r>
+      <w:proofErr w:type="spellEnd"/>
+      <w:proofErr w:type="gramEnd"/>
+      <w:r>
+        <w:t xml:space="preserve"> = '',</w:t>
+      </w:r>
+    </w:p>
+    <w:p>
+      <w:r>
+        <w:t xml:space="preserve">    </w:t>
+      </w:r>
+      <w:proofErr w:type="spellStart"/>
+      <w:proofErr w:type="gramStart"/>
+      <w:r>
+        <w:t>this.phoneNumber</w:t>
+      </w:r>
+      <w:proofErr w:type="spellEnd"/>
+      <w:proofErr w:type="gramEnd"/>
+      <w:r>
+        <w:t xml:space="preserve"> = '',</w:t>
+      </w:r>
+    </w:p>
+    <w:p>
+      <w:r>
+        <w:t xml:space="preserve">    </w:t>
+      </w:r>
+      <w:proofErr w:type="spellStart"/>
+      <w:proofErr w:type="gramStart"/>
+      <w:r>
+        <w:t>this.professionalTitle</w:t>
+      </w:r>
+      <w:proofErr w:type="spellEnd"/>
+      <w:proofErr w:type="gramEnd"/>
+      <w:r>
+        <w:t xml:space="preserve"> = '',</w:t>
+      </w:r>
+    </w:p>
+    <w:p>
+      <w:r>
+        <w:lastRenderedPageBreak/>
+        <w:t xml:space="preserve">    </w:t>
+      </w:r>
+      <w:proofErr w:type="spellStart"/>
+      <w:proofErr w:type="gramStart"/>
+      <w:r>
+        <w:t>this.currentWorkplace</w:t>
+      </w:r>
+      <w:proofErr w:type="spellEnd"/>
+      <w:proofErr w:type="gramEnd"/>
+      <w:r>
+        <w:t xml:space="preserve"> = '',</w:t>
+      </w:r>
+    </w:p>
+    <w:p>
+      <w:r>
+        <w:t xml:space="preserve">    </w:t>
+      </w:r>
+      <w:proofErr w:type="spellStart"/>
+      <w:proofErr w:type="gramStart"/>
+      <w:r>
+        <w:t>this.location</w:t>
+      </w:r>
+      <w:proofErr w:type="spellEnd"/>
+      <w:proofErr w:type="gramEnd"/>
+      <w:r>
+        <w:t xml:space="preserve"> = '',</w:t>
+      </w:r>
+    </w:p>
+    <w:p>
+      <w:r>
+        <w:t xml:space="preserve">    </w:t>
+      </w:r>
+      <w:proofErr w:type="spellStart"/>
+      <w:proofErr w:type="gramStart"/>
+      <w:r>
+        <w:t>this.specialties</w:t>
+      </w:r>
+      <w:proofErr w:type="spellEnd"/>
+      <w:proofErr w:type="gramEnd"/>
+      <w:r>
+        <w:t xml:space="preserve"> = const [],</w:t>
+      </w:r>
+    </w:p>
+    <w:p>
+      <w:r>
+        <w:t xml:space="preserve">    </w:t>
+      </w:r>
+      <w:proofErr w:type="spellStart"/>
+      <w:proofErr w:type="gramStart"/>
+      <w:r>
+        <w:t>this.yearsOfExperience</w:t>
+      </w:r>
+      <w:proofErr w:type="spellEnd"/>
+      <w:proofErr w:type="gramEnd"/>
+      <w:r>
+        <w:t xml:space="preserve"> = 0,</w:t>
+      </w:r>
+    </w:p>
+    <w:p>
+      <w:r>
+        <w:t xml:space="preserve">    </w:t>
+      </w:r>
+      <w:proofErr w:type="spellStart"/>
+      <w:proofErr w:type="gramStart"/>
+      <w:r>
+        <w:t>this.certifications</w:t>
+      </w:r>
+      <w:proofErr w:type="spellEnd"/>
+      <w:proofErr w:type="gramEnd"/>
+      <w:r>
+        <w:t xml:space="preserve"> = const [],</w:t>
+      </w:r>
+    </w:p>
+    <w:p>
+      <w:r>
+        <w:t xml:space="preserve">    </w:t>
+      </w:r>
+      <w:proofErr w:type="spellStart"/>
+      <w:proofErr w:type="gramStart"/>
+      <w:r>
+        <w:t>this.education</w:t>
+      </w:r>
+      <w:proofErr w:type="spellEnd"/>
+      <w:proofErr w:type="gramEnd"/>
+      <w:r>
+        <w:t xml:space="preserve"> = const [],</w:t>
+      </w:r>
+    </w:p>
+    <w:p>
+      <w:r>
+        <w:t xml:space="preserve">    </w:t>
+      </w:r>
+      <w:proofErr w:type="spellStart"/>
+      <w:proofErr w:type="gramStart"/>
+      <w:r>
+        <w:t>this.socialLinks</w:t>
+      </w:r>
+      <w:proofErr w:type="spellEnd"/>
+      <w:proofErr w:type="gramEnd"/>
+      <w:r>
+        <w:t xml:space="preserve"> = const {},</w:t>
+      </w:r>
+    </w:p>
+    <w:p>
+      <w:r>
+        <w:t xml:space="preserve">    </w:t>
+      </w:r>
+      <w:proofErr w:type="spellStart"/>
+      <w:proofErr w:type="gramStart"/>
+      <w:r>
+        <w:t>this.interests</w:t>
+      </w:r>
+      <w:proofErr w:type="spellEnd"/>
+      <w:proofErr w:type="gramEnd"/>
+      <w:r>
+        <w:t xml:space="preserve"> = const [],</w:t>
+      </w:r>
+    </w:p>
+    <w:p>
+      <w:r>
+        <w:t xml:space="preserve">    </w:t>
+      </w:r>
+      <w:proofErr w:type="spellStart"/>
+      <w:proofErr w:type="gramStart"/>
+      <w:r>
+        <w:t>this.isProfileComplete</w:t>
+      </w:r>
+      <w:proofErr w:type="spellEnd"/>
+      <w:proofErr w:type="gramEnd"/>
+      <w:r>
+        <w:t xml:space="preserve"> = false,</w:t>
+      </w:r>
+    </w:p>
+    <w:p>
+      <w:r>
+        <w:t xml:space="preserve">    required </w:t>
+      </w:r>
+      <w:proofErr w:type="spellStart"/>
+      <w:proofErr w:type="gramStart"/>
+      <w:r>
+        <w:t>this.createdAt</w:t>
+      </w:r>
+      <w:proofErr w:type="spellEnd"/>
+      <w:proofErr w:type="gramEnd"/>
+      <w:r>
+        <w:t>,</w:t>
+      </w:r>
+    </w:p>
+    <w:p>
+      <w:r>
+        <w:t xml:space="preserve">    required </w:t>
+      </w:r>
+      <w:proofErr w:type="spellStart"/>
+      <w:proofErr w:type="gramStart"/>
+      <w:r>
+        <w:t>this.lastUpdated</w:t>
+      </w:r>
+      <w:proofErr w:type="spellEnd"/>
+      <w:proofErr w:type="gramEnd"/>
+      <w:r>
+        <w:t>,</w:t>
+      </w:r>
+    </w:p>
+    <w:p>
+      <w:r>
+        <w:t xml:space="preserve">  });</w:t>
+      </w:r>
+    </w:p>
+    <w:p/>
+    <w:p>
+      <w:r>
+        <w:t xml:space="preserve">  factory </w:t>
+      </w:r>
+      <w:proofErr w:type="spellStart"/>
+      <w:r>
+        <w:t>AppUser.fromMap</w:t>
+      </w:r>
+      <w:proofErr w:type="spellEnd"/>
+      <w:r>
+        <w:t>(Map&lt;String, dynamic&gt; map) {</w:t>
+      </w:r>
+    </w:p>
+    <w:p>
+      <w:r>
+        <w:t xml:space="preserve">    return </w:t>
+      </w:r>
+      <w:proofErr w:type="spellStart"/>
+      <w:proofErr w:type="gramStart"/>
+      <w:r>
+        <w:t>AppUser</w:t>
+      </w:r>
+      <w:proofErr w:type="spellEnd"/>
+      <w:r>
+        <w:t>(</w:t>
+      </w:r>
+      <w:proofErr w:type="gramEnd"/>
+    </w:p>
+    <w:p>
+      <w:r>
+        <w:t xml:space="preserve">      </w:t>
+      </w:r>
+      <w:proofErr w:type="spellStart"/>
+      <w:r>
+        <w:t>uid</w:t>
+      </w:r>
+      <w:proofErr w:type="spellEnd"/>
+      <w:r>
+        <w:t>: map['</w:t>
+      </w:r>
+      <w:proofErr w:type="spellStart"/>
+      <w:r>
+        <w:t>uid</w:t>
+      </w:r>
+      <w:proofErr w:type="spellEnd"/>
+      <w:r>
+        <w:t>'</w:t>
+      </w:r>
+      <w:proofErr w:type="gramStart"/>
+      <w:r>
+        <w:t>] ??</w:t>
+      </w:r>
+      <w:proofErr w:type="gramEnd"/>
+      <w:r>
+        <w:t xml:space="preserve"> '',</w:t>
+      </w:r>
+    </w:p>
+    <w:p>
+      <w:r>
+        <w:t xml:space="preserve">      email: map['email'</w:t>
+      </w:r>
+      <w:proofErr w:type="gramStart"/>
+      <w:r>
+        <w:t>] ??</w:t>
+      </w:r>
+      <w:proofErr w:type="gramEnd"/>
+      <w:r>
+        <w:t xml:space="preserve"> '',</w:t>
+      </w:r>
+    </w:p>
+    <w:p>
+      <w:r>
+        <w:t xml:space="preserve">      </w:t>
+      </w:r>
+      <w:proofErr w:type="spellStart"/>
+      <w:r>
+        <w:t>displayName</w:t>
+      </w:r>
+      <w:proofErr w:type="spellEnd"/>
+      <w:r>
+        <w:t>: map['</w:t>
+      </w:r>
+      <w:proofErr w:type="spellStart"/>
+      <w:r>
+        <w:t>displayName</w:t>
+      </w:r>
+      <w:proofErr w:type="spellEnd"/>
+      <w:r>
+        <w:t>'</w:t>
+      </w:r>
+      <w:proofErr w:type="gramStart"/>
+      <w:r>
+        <w:t>] ??</w:t>
+      </w:r>
+      <w:proofErr w:type="gramEnd"/>
+      <w:r>
+        <w:t xml:space="preserve"> '',</w:t>
+      </w:r>
+    </w:p>
+    <w:p>
+      <w:r>
+        <w:t xml:space="preserve">      </w:t>
+      </w:r>
+      <w:proofErr w:type="spellStart"/>
+      <w:r>
+        <w:t>photoURL</w:t>
+      </w:r>
+      <w:proofErr w:type="spellEnd"/>
+      <w:r>
+        <w:t>: map['</w:t>
+      </w:r>
+      <w:proofErr w:type="spellStart"/>
+      <w:r>
+        <w:t>photoURL</w:t>
+      </w:r>
+      <w:proofErr w:type="spellEnd"/>
+      <w:r>
+        <w:t>'</w:t>
+      </w:r>
+      <w:proofErr w:type="gramStart"/>
+      <w:r>
+        <w:t>] ??</w:t>
+      </w:r>
+      <w:proofErr w:type="gramEnd"/>
+      <w:r>
+        <w:t xml:space="preserve"> '',</w:t>
+      </w:r>
+    </w:p>
+    <w:p>
+      <w:r>
+        <w:t xml:space="preserve">      </w:t>
+      </w:r>
+      <w:proofErr w:type="spellStart"/>
+      <w:r>
+        <w:t>phoneNumber</w:t>
+      </w:r>
+      <w:proofErr w:type="spellEnd"/>
+      <w:r>
+        <w:t>: map['</w:t>
+      </w:r>
+      <w:proofErr w:type="spellStart"/>
+      <w:r>
+        <w:t>phoneNumber</w:t>
+      </w:r>
+      <w:proofErr w:type="spellEnd"/>
+      <w:r>
+        <w:t>'</w:t>
+      </w:r>
+      <w:proofErr w:type="gramStart"/>
+      <w:r>
+        <w:t>] ??</w:t>
+      </w:r>
+      <w:proofErr w:type="gramEnd"/>
+      <w:r>
+        <w:t xml:space="preserve"> '',</w:t>
+      </w:r>
+    </w:p>
+    <w:p>
+      <w:r>
+        <w:t xml:space="preserve">      </w:t>
+      </w:r>
+      <w:proofErr w:type="spellStart"/>
+      <w:r>
+        <w:t>professionalTitle</w:t>
+      </w:r>
+      <w:proofErr w:type="spellEnd"/>
+      <w:r>
+        <w:t>: map['</w:t>
+      </w:r>
+      <w:proofErr w:type="spellStart"/>
+      <w:r>
+        <w:t>professionalTitle</w:t>
+      </w:r>
+      <w:proofErr w:type="spellEnd"/>
+      <w:r>
+        <w:t>'</w:t>
+      </w:r>
+      <w:proofErr w:type="gramStart"/>
+      <w:r>
+        <w:t>] ??</w:t>
+      </w:r>
+      <w:proofErr w:type="gramEnd"/>
+      <w:r>
+        <w:t xml:space="preserve"> '',</w:t>
+      </w:r>
+    </w:p>
+    <w:p>
+      <w:r>
+        <w:t xml:space="preserve">      </w:t>
+      </w:r>
+      <w:proofErr w:type="spellStart"/>
+      <w:r>
+        <w:t>currentWorkplace</w:t>
+      </w:r>
+      <w:proofErr w:type="spellEnd"/>
+      <w:r>
+        <w:t>: map['</w:t>
+      </w:r>
+      <w:proofErr w:type="spellStart"/>
+      <w:r>
+        <w:t>currentWorkplace</w:t>
+      </w:r>
+      <w:proofErr w:type="spellEnd"/>
+      <w:r>
+        <w:t>'</w:t>
+      </w:r>
+      <w:proofErr w:type="gramStart"/>
+      <w:r>
+        <w:t>] ??</w:t>
+      </w:r>
+      <w:proofErr w:type="gramEnd"/>
+      <w:r>
+        <w:t xml:space="preserve"> '',</w:t>
+      </w:r>
+    </w:p>
+    <w:p>
+      <w:r>
+        <w:t xml:space="preserve">      location: map['location'</w:t>
+      </w:r>
+      <w:proofErr w:type="gramStart"/>
+      <w:r>
+        <w:t>] ??</w:t>
+      </w:r>
+      <w:proofErr w:type="gramEnd"/>
+      <w:r>
+        <w:t xml:space="preserve"> '',</w:t>
+      </w:r>
+    </w:p>
+    <w:p>
+      <w:r>
+        <w:t xml:space="preserve">      specialties: List&lt;String&gt;.from(map['specialties'</w:t>
+      </w:r>
+      <w:proofErr w:type="gramStart"/>
+      <w:r>
+        <w:t>] ??</w:t>
+      </w:r>
+      <w:proofErr w:type="gramEnd"/>
+      <w:r>
+        <w:t xml:space="preserve"> []),</w:t>
+      </w:r>
+    </w:p>
+    <w:p>
+      <w:r>
+        <w:t xml:space="preserve">      </w:t>
+      </w:r>
+      <w:proofErr w:type="spellStart"/>
+      <w:r>
+        <w:t>yearsOfExperience</w:t>
+      </w:r>
+      <w:proofErr w:type="spellEnd"/>
+      <w:r>
+        <w:t>: map['</w:t>
+      </w:r>
+      <w:proofErr w:type="spellStart"/>
+      <w:r>
+        <w:t>yearsOfExperience</w:t>
+      </w:r>
+      <w:proofErr w:type="spellEnd"/>
+      <w:r>
+        <w:t>'</w:t>
+      </w:r>
+      <w:proofErr w:type="gramStart"/>
+      <w:r>
+        <w:t>] ??</w:t>
+      </w:r>
+      <w:proofErr w:type="gramEnd"/>
+      <w:r>
+        <w:t xml:space="preserve"> 0,</w:t>
+      </w:r>
+    </w:p>
+    <w:p>
+      <w:r>
+        <w:t xml:space="preserve">      certifications: List&lt;String&gt;.from(map['certifications'</w:t>
+      </w:r>
+      <w:proofErr w:type="gramStart"/>
+      <w:r>
+        <w:t>] ??</w:t>
+      </w:r>
+      <w:proofErr w:type="gramEnd"/>
+      <w:r>
+        <w:t xml:space="preserve"> []),</w:t>
+      </w:r>
+    </w:p>
+    <w:p>
+      <w:r>
+        <w:t xml:space="preserve">      education: List&lt;String&gt;.from(map['education'</w:t>
+      </w:r>
+      <w:proofErr w:type="gramStart"/>
+      <w:r>
+        <w:t>] ??</w:t>
+      </w:r>
+      <w:proofErr w:type="gramEnd"/>
+      <w:r>
+        <w:t xml:space="preserve"> []),</w:t>
+      </w:r>
+    </w:p>
+    <w:p>
+      <w:r>
+        <w:t xml:space="preserve">      </w:t>
+      </w:r>
+      <w:proofErr w:type="spellStart"/>
+      <w:r>
+        <w:t>socialLinks</w:t>
+      </w:r>
+      <w:proofErr w:type="spellEnd"/>
+      <w:r>
+        <w:t>: Map&lt;String, String&gt;.from(map['</w:t>
+      </w:r>
+      <w:proofErr w:type="spellStart"/>
+      <w:r>
+        <w:t>socialLinks</w:t>
+      </w:r>
+      <w:proofErr w:type="spellEnd"/>
+      <w:r>
+        <w:t>'</w:t>
+      </w:r>
+      <w:proofErr w:type="gramStart"/>
+      <w:r>
+        <w:t>] ??</w:t>
+      </w:r>
+      <w:proofErr w:type="gramEnd"/>
+      <w:r>
+        <w:t xml:space="preserve"> {}),</w:t>
+      </w:r>
+    </w:p>
+    <w:p>
+      <w:r>
+        <w:t xml:space="preserve">      interests: List&lt;String&gt;.from(map['interests'</w:t>
+      </w:r>
+      <w:proofErr w:type="gramStart"/>
+      <w:r>
+        <w:t>] ??</w:t>
+      </w:r>
+      <w:proofErr w:type="gramEnd"/>
+      <w:r>
+        <w:t xml:space="preserve"> []),</w:t>
+      </w:r>
+    </w:p>
+    <w:p>
+      <w:r>
+        <w:lastRenderedPageBreak/>
+        <w:t xml:space="preserve">      </w:t>
+      </w:r>
+      <w:proofErr w:type="spellStart"/>
+      <w:r>
+        <w:t>isProfileComplete</w:t>
+      </w:r>
+      <w:proofErr w:type="spellEnd"/>
+      <w:r>
+        <w:t>: map['</w:t>
+      </w:r>
+      <w:proofErr w:type="spellStart"/>
+      <w:r>
+        <w:t>isProfileComplete</w:t>
+      </w:r>
+      <w:proofErr w:type="spellEnd"/>
+      <w:r>
+        <w:t>'] ?? false,</w:t>
+      </w:r>
+    </w:p>
+    <w:p>
+      <w:r>
+        <w:t xml:space="preserve">      </w:t>
+      </w:r>
+      <w:proofErr w:type="spellStart"/>
+      <w:r>
+        <w:t>createdAt</w:t>
+      </w:r>
+      <w:proofErr w:type="spellEnd"/>
+      <w:r>
+        <w:t>: (map['</w:t>
+      </w:r>
+      <w:proofErr w:type="spellStart"/>
+      <w:r>
+        <w:t>createdAt</w:t>
+      </w:r>
+      <w:proofErr w:type="spellEnd"/>
+      <w:r>
+        <w:t>'] as Timestamp</w:t>
+      </w:r>
+      <w:proofErr w:type="gramStart"/>
+      <w:r>
+        <w:t>).</w:t>
+      </w:r>
+      <w:proofErr w:type="spellStart"/>
+      <w:r>
+        <w:t>toDate</w:t>
+      </w:r>
+      <w:proofErr w:type="spellEnd"/>
+      <w:proofErr w:type="gramEnd"/>
+      <w:r>
+        <w:t>(),</w:t>
+      </w:r>
+    </w:p>
+    <w:p>
+      <w:r>
+        <w:t xml:space="preserve">      </w:t>
+      </w:r>
+      <w:proofErr w:type="spellStart"/>
+      <w:r>
+        <w:t>lastUpdated</w:t>
+      </w:r>
+      <w:proofErr w:type="spellEnd"/>
+      <w:r>
+        <w:t>: (map['</w:t>
+      </w:r>
+      <w:proofErr w:type="spellStart"/>
+      <w:r>
+        <w:t>lastUpdated</w:t>
+      </w:r>
+      <w:proofErr w:type="spellEnd"/>
+      <w:r>
+        <w:t>'] as Timestamp</w:t>
+      </w:r>
+      <w:proofErr w:type="gramStart"/>
+      <w:r>
+        <w:t>).</w:t>
+      </w:r>
+      <w:proofErr w:type="spellStart"/>
+      <w:r>
+        <w:t>toDate</w:t>
+      </w:r>
+      <w:proofErr w:type="spellEnd"/>
+      <w:proofErr w:type="gramEnd"/>
+      <w:r>
+        <w:t>(),</w:t>
+      </w:r>
+    </w:p>
+    <w:p>
+      <w:r>
+        <w:t xml:space="preserve">    );</w:t>
+      </w:r>
+    </w:p>
+    <w:p>
+      <w:r>
+        <w:t xml:space="preserve">  }</w:t>
+      </w:r>
+    </w:p>
+    <w:p/>
+    <w:p>
+      <w:r>
+        <w:t xml:space="preserve">  Map&lt;String, dynamic&gt; </w:t>
+      </w:r>
+      <w:proofErr w:type="spellStart"/>
+      <w:proofErr w:type="gramStart"/>
+      <w:r>
+        <w:t>toMap</w:t>
+      </w:r>
+      <w:proofErr w:type="spellEnd"/>
+      <w:r>
+        <w:t>(</w:t>
+      </w:r>
+      <w:proofErr w:type="gramEnd"/>
+      <w:r>
+        <w:t>) {</w:t>
+      </w:r>
+    </w:p>
+    <w:p>
+      <w:r>
+        <w:t xml:space="preserve">    return {</w:t>
+      </w:r>
+    </w:p>
+    <w:p>
+      <w:r>
+        <w:t xml:space="preserve">      '</w:t>
+      </w:r>
+      <w:proofErr w:type="spellStart"/>
+      <w:r>
+        <w:t>uid</w:t>
+      </w:r>
+      <w:proofErr w:type="spellEnd"/>
+      <w:r>
+        <w:t xml:space="preserve">': </w:t>
+      </w:r>
+      <w:proofErr w:type="spellStart"/>
+      <w:r>
+        <w:t>uid</w:t>
+      </w:r>
+      <w:proofErr w:type="spellEnd"/>
+      <w:r>
+        <w:t>,</w:t>
+      </w:r>
+    </w:p>
+    <w:p>
+      <w:r>
+        <w:t xml:space="preserve">      'email': email,</w:t>
+      </w:r>
+    </w:p>
+    <w:p>
+      <w:r>
+        <w:t xml:space="preserve">      '</w:t>
+      </w:r>
+      <w:proofErr w:type="spellStart"/>
+      <w:r>
+        <w:t>displayName</w:t>
+      </w:r>
+      <w:proofErr w:type="spellEnd"/>
+      <w:r>
+        <w:t xml:space="preserve">': </w:t>
+      </w:r>
+      <w:proofErr w:type="spellStart"/>
+      <w:r>
+        <w:t>displayName</w:t>
+      </w:r>
+      <w:proofErr w:type="spellEnd"/>
+      <w:r>
+        <w:t>,</w:t>
+      </w:r>
+    </w:p>
+    <w:p>
+      <w:r>
+        <w:t xml:space="preserve">      '</w:t>
+      </w:r>
+      <w:proofErr w:type="spellStart"/>
+      <w:r>
+        <w:t>photoURL</w:t>
+      </w:r>
+      <w:proofErr w:type="spellEnd"/>
+      <w:r>
+        <w:t xml:space="preserve">': </w:t>
+      </w:r>
+      <w:proofErr w:type="spellStart"/>
+      <w:r>
+        <w:t>photoURL</w:t>
+      </w:r>
+      <w:proofErr w:type="spellEnd"/>
+      <w:r>
+        <w:t>,</w:t>
+      </w:r>
+    </w:p>
+    <w:p>
+      <w:r>
+        <w:t xml:space="preserve">      '</w:t>
+      </w:r>
+      <w:proofErr w:type="spellStart"/>
+      <w:r>
+        <w:t>phoneNumber</w:t>
+      </w:r>
+      <w:proofErr w:type="spellEnd"/>
+      <w:r>
+        <w:t xml:space="preserve">': </w:t>
+      </w:r>
+      <w:proofErr w:type="spellStart"/>
+      <w:r>
+        <w:t>phoneNumber</w:t>
+      </w:r>
+      <w:proofErr w:type="spellEnd"/>
+      <w:r>
+        <w:t>,</w:t>
+      </w:r>
+    </w:p>
+    <w:p>
+      <w:r>
+        <w:t xml:space="preserve">      '</w:t>
+      </w:r>
+      <w:proofErr w:type="spellStart"/>
+      <w:r>
+        <w:t>professionalTitle</w:t>
+      </w:r>
+      <w:proofErr w:type="spellEnd"/>
+      <w:r>
+        <w:t xml:space="preserve">': </w:t>
+      </w:r>
+      <w:proofErr w:type="spellStart"/>
+      <w:r>
+        <w:t>professionalTitle</w:t>
+      </w:r>
+      <w:proofErr w:type="spellEnd"/>
+      <w:r>
+        <w:t>,</w:t>
+      </w:r>
+    </w:p>
+    <w:p>
+      <w:r>
+        <w:t xml:space="preserve">      '</w:t>
+      </w:r>
+      <w:proofErr w:type="spellStart"/>
+      <w:r>
+        <w:t>currentWorkplace</w:t>
+      </w:r>
+      <w:proofErr w:type="spellEnd"/>
+      <w:r>
+        <w:t xml:space="preserve">': </w:t>
+      </w:r>
+      <w:proofErr w:type="spellStart"/>
+      <w:r>
+        <w:t>currentWorkplace</w:t>
+      </w:r>
+      <w:proofErr w:type="spellEnd"/>
+      <w:r>
+        <w:t>,</w:t>
+      </w:r>
+    </w:p>
+    <w:p>
+      <w:r>
+        <w:t xml:space="preserve">      'location': location,</w:t>
+      </w:r>
+    </w:p>
+    <w:p>
+      <w:r>
+        <w:t xml:space="preserve">      'specialties': specialties,</w:t>
+      </w:r>
+    </w:p>
+    <w:p>
+      <w:r>
+        <w:t xml:space="preserve">      '</w:t>
+      </w:r>
+      <w:proofErr w:type="spellStart"/>
+      <w:r>
+        <w:t>yearsOfExperience</w:t>
+      </w:r>
+      <w:proofErr w:type="spellEnd"/>
+      <w:r>
+        <w:t xml:space="preserve">': </w:t>
+      </w:r>
+      <w:proofErr w:type="spellStart"/>
+      <w:r>
+        <w:t>yearsOfExperience</w:t>
+      </w:r>
+      <w:proofErr w:type="spellEnd"/>
+      <w:r>
+        <w:t>,</w:t>
+      </w:r>
+    </w:p>
+    <w:p>
+      <w:r>
+        <w:t xml:space="preserve">      'certifications': certifications,</w:t>
+      </w:r>
+    </w:p>
+    <w:p>
+      <w:r>
+        <w:t xml:space="preserve">      'education': education,</w:t>
+      </w:r>
+    </w:p>
+    <w:p>
+      <w:r>
+        <w:t xml:space="preserve">      '</w:t>
+      </w:r>
+      <w:proofErr w:type="spellStart"/>
+      <w:r>
+        <w:t>socialLinks</w:t>
+      </w:r>
+      <w:proofErr w:type="spellEnd"/>
+      <w:r>
+        <w:t xml:space="preserve">': </w:t>
+      </w:r>
+      <w:proofErr w:type="spellStart"/>
+      <w:r>
+        <w:t>socialLinks</w:t>
+      </w:r>
+      <w:proofErr w:type="spellEnd"/>
+      <w:r>
+        <w:t>,</w:t>
+      </w:r>
+    </w:p>
+    <w:p>
+      <w:r>
+        <w:t xml:space="preserve">      'interests': interests,</w:t>
+      </w:r>
+    </w:p>
+    <w:p>
+      <w:r>
+        <w:t xml:space="preserve">      '</w:t>
+      </w:r>
+      <w:proofErr w:type="spellStart"/>
+      <w:r>
+        <w:t>isProfileComplete</w:t>
+      </w:r>
+      <w:proofErr w:type="spellEnd"/>
+      <w:r>
+        <w:t xml:space="preserve">': </w:t>
+      </w:r>
+      <w:proofErr w:type="spellStart"/>
+      <w:r>
+        <w:t>isProfileComplete</w:t>
+      </w:r>
+      <w:proofErr w:type="spellEnd"/>
+      <w:r>
+        <w:t>,</w:t>
+      </w:r>
+    </w:p>
+    <w:p>
+      <w:r>
+        <w:t xml:space="preserve">      '</w:t>
+      </w:r>
+      <w:proofErr w:type="spellStart"/>
+      <w:r>
+        <w:t>createdAt</w:t>
+      </w:r>
+      <w:proofErr w:type="spellEnd"/>
+      <w:r>
+        <w:t xml:space="preserve">': </w:t>
+      </w:r>
+      <w:proofErr w:type="spellStart"/>
+      <w:r>
+        <w:t>Timestamp.fromDate</w:t>
+      </w:r>
+      <w:proofErr w:type="spellEnd"/>
+      <w:r>
+        <w:t>(</w:t>
+      </w:r>
+      <w:proofErr w:type="spellStart"/>
+      <w:r>
+        <w:t>createdAt</w:t>
+      </w:r>
+      <w:proofErr w:type="spellEnd"/>
+      <w:r>
+        <w:t>),</w:t>
+      </w:r>
+    </w:p>
+    <w:p>
+      <w:r>
+        <w:t xml:space="preserve">      '</w:t>
+      </w:r>
+      <w:proofErr w:type="spellStart"/>
+      <w:r>
+        <w:t>lastUpdated</w:t>
+      </w:r>
+      <w:proofErr w:type="spellEnd"/>
+      <w:r>
+        <w:t xml:space="preserve">': </w:t>
+      </w:r>
+      <w:proofErr w:type="spellStart"/>
+      <w:r>
+        <w:t>Timestamp.fromDate</w:t>
+      </w:r>
+      <w:proofErr w:type="spellEnd"/>
+      <w:r>
+        <w:t>(</w:t>
+      </w:r>
+      <w:proofErr w:type="spellStart"/>
+      <w:r>
+        <w:t>lastUpdated</w:t>
+      </w:r>
+      <w:proofErr w:type="spellEnd"/>
+      <w:r>
+        <w:t>),</w:t>
+      </w:r>
+    </w:p>
+    <w:p>
+      <w:r>
+        <w:t xml:space="preserve">    };</w:t>
+      </w:r>
+    </w:p>
+    <w:p>
+      <w:r>
+        <w:t xml:space="preserve">  }</w:t>
+      </w:r>
+    </w:p>
+    <w:p/>
+    <w:p>
+      <w:r>
+        <w:t xml:space="preserve">  </w:t>
+      </w:r>
+      <w:proofErr w:type="spellStart"/>
+      <w:r>
+        <w:t>AppUser</w:t>
+      </w:r>
+      <w:proofErr w:type="spellEnd"/>
+      <w:r>
+        <w:t xml:space="preserve"> </w:t>
+      </w:r>
+      <w:proofErr w:type="spellStart"/>
+      <w:proofErr w:type="gramStart"/>
+      <w:r>
+        <w:t>copyWith</w:t>
+      </w:r>
+      <w:proofErr w:type="spellEnd"/>
+      <w:r>
+        <w:t>(</w:t>
+      </w:r>
+      <w:proofErr w:type="gramEnd"/>
+      <w:r>
+        <w:t>{</w:t>
+      </w:r>
+    </w:p>
+    <w:p>
+      <w:r>
+        <w:lastRenderedPageBreak/>
+        <w:t xml:space="preserve">    String? </w:t>
+      </w:r>
+      <w:proofErr w:type="spellStart"/>
+      <w:r>
+        <w:t>displayName</w:t>
+      </w:r>
+      <w:proofErr w:type="spellEnd"/>
+      <w:r>
+        <w:t>,</w:t>
+      </w:r>
+    </w:p>
+    <w:p>
+      <w:r>
+        <w:t xml:space="preserve">    String? </w:t>
+      </w:r>
+      <w:proofErr w:type="spellStart"/>
+      <w:r>
+        <w:t>photoURL</w:t>
+      </w:r>
+      <w:proofErr w:type="spellEnd"/>
+      <w:r>
+        <w:t>,</w:t>
+      </w:r>
+    </w:p>
+    <w:p>
+      <w:r>
+        <w:t xml:space="preserve">    String? </w:t>
+      </w:r>
+      <w:proofErr w:type="spellStart"/>
+      <w:r>
+        <w:t>phoneNumber</w:t>
+      </w:r>
+      <w:proofErr w:type="spellEnd"/>
+      <w:r>
+        <w:t>,</w:t>
+      </w:r>
+    </w:p>
+    <w:p>
+      <w:r>
+        <w:t xml:space="preserve">    String? </w:t>
+      </w:r>
+      <w:proofErr w:type="spellStart"/>
+      <w:r>
+        <w:t>professionalTitle</w:t>
+      </w:r>
+      <w:proofErr w:type="spellEnd"/>
+      <w:r>
+        <w:t>,</w:t>
+      </w:r>
+    </w:p>
+    <w:p>
+      <w:r>
+        <w:t xml:space="preserve">    String? </w:t>
+      </w:r>
+      <w:proofErr w:type="spellStart"/>
+      <w:r>
+        <w:t>currentWorkplace</w:t>
+      </w:r>
+      <w:proofErr w:type="spellEnd"/>
+      <w:r>
+        <w:t>,</w:t>
+      </w:r>
+    </w:p>
+    <w:p>
+      <w:r>
+        <w:t xml:space="preserve">    String? location,</w:t>
+      </w:r>
+    </w:p>
+    <w:p>
+      <w:r>
+        <w:t xml:space="preserve">    List&lt;String&gt;? specialties,</w:t>
+      </w:r>
+    </w:p>
+    <w:p>
+      <w:r>
+        <w:t xml:space="preserve">    int? </w:t>
+      </w:r>
+      <w:proofErr w:type="spellStart"/>
+      <w:r>
+        <w:t>yearsOfExperience</w:t>
+      </w:r>
+      <w:proofErr w:type="spellEnd"/>
+      <w:r>
+        <w:t>,</w:t>
+      </w:r>
+    </w:p>
+    <w:p>
+      <w:r>
+        <w:t xml:space="preserve">    List&lt;String&gt;? certifications,</w:t>
+      </w:r>
+    </w:p>
+    <w:p>
+      <w:r>
+        <w:t xml:space="preserve">    List&lt;String&gt;? education,</w:t>
+      </w:r>
+    </w:p>
+    <w:p>
+      <w:r>
+        <w:t xml:space="preserve">    Map&lt;String, String&gt;? </w:t>
+      </w:r>
+      <w:proofErr w:type="spellStart"/>
+      <w:r>
+        <w:t>socialLinks</w:t>
+      </w:r>
+      <w:proofErr w:type="spellEnd"/>
+      <w:r>
+        <w:t>,</w:t>
+      </w:r>
+    </w:p>
+    <w:p>
+      <w:r>
+        <w:t xml:space="preserve">    List&lt;String&gt;? interests,</w:t>
+      </w:r>
+    </w:p>
+    <w:p>
+      <w:r>
+        <w:t xml:space="preserve">    bool? </w:t>
+      </w:r>
+      <w:proofErr w:type="spellStart"/>
+      <w:r>
+        <w:t>isProfileComplete</w:t>
+      </w:r>
+      <w:proofErr w:type="spellEnd"/>
+      <w:r>
+        <w:t>,</w:t>
+      </w:r>
+    </w:p>
+    <w:p>
+      <w:r>
+        <w:t xml:space="preserve">  }) {</w:t>
+      </w:r>
+    </w:p>
+    <w:p>
+      <w:r>
+        <w:t xml:space="preserve">    return </w:t>
+      </w:r>
+      <w:proofErr w:type="spellStart"/>
+      <w:proofErr w:type="gramStart"/>
+      <w:r>
+        <w:t>AppUser</w:t>
+      </w:r>
+      <w:proofErr w:type="spellEnd"/>
+      <w:r>
+        <w:t>(</w:t>
+      </w:r>
+      <w:proofErr w:type="gramEnd"/>
+    </w:p>
+    <w:p>
+      <w:r>
+        <w:t xml:space="preserve">      </w:t>
+      </w:r>
+      <w:proofErr w:type="spellStart"/>
+      <w:r>
+        <w:t>uid</w:t>
+      </w:r>
+      <w:proofErr w:type="spellEnd"/>
+      <w:r>
+        <w:t xml:space="preserve">: </w:t>
+      </w:r>
+      <w:proofErr w:type="spellStart"/>
+      <w:r>
+        <w:t>this.uid</w:t>
+      </w:r>
+      <w:proofErr w:type="spellEnd"/>
+      <w:r>
+        <w:t>,</w:t>
+      </w:r>
+    </w:p>
+    <w:p>
+      <w:r>
+        <w:t xml:space="preserve">      email: </w:t>
+      </w:r>
+      <w:proofErr w:type="spellStart"/>
+      <w:proofErr w:type="gramStart"/>
+      <w:r>
+        <w:t>this.email</w:t>
+      </w:r>
+      <w:proofErr w:type="spellEnd"/>
+      <w:proofErr w:type="gramEnd"/>
+      <w:r>
+        <w:t>,</w:t>
+      </w:r>
+    </w:p>
+    <w:p>
+      <w:r>
+        <w:t xml:space="preserve">      </w:t>
+      </w:r>
+      <w:proofErr w:type="spellStart"/>
+      <w:r>
+        <w:t>displayName</w:t>
+      </w:r>
+      <w:proofErr w:type="spellEnd"/>
+      <w:r>
+        <w:t xml:space="preserve">: </w:t>
+      </w:r>
+      <w:proofErr w:type="spellStart"/>
+      <w:r>
+        <w:t>displayName</w:t>
+      </w:r>
+      <w:proofErr w:type="spellEnd"/>
+      <w:r>
+        <w:t xml:space="preserve"> ?? </w:t>
+      </w:r>
+      <w:proofErr w:type="spellStart"/>
+      <w:proofErr w:type="gramStart"/>
+      <w:r>
+        <w:t>this.displayName</w:t>
+      </w:r>
+      <w:proofErr w:type="spellEnd"/>
+      <w:proofErr w:type="gramEnd"/>
+      <w:r>
+        <w:t>,</w:t>
+      </w:r>
+    </w:p>
+    <w:p>
+      <w:r>
+        <w:t xml:space="preserve">      </w:t>
+      </w:r>
+      <w:proofErr w:type="spellStart"/>
+      <w:r>
+        <w:t>photoURL</w:t>
+      </w:r>
+      <w:proofErr w:type="spellEnd"/>
+      <w:r>
+        <w:t xml:space="preserve">: </w:t>
+      </w:r>
+      <w:proofErr w:type="spellStart"/>
+      <w:r>
+        <w:t>photoURL</w:t>
+      </w:r>
+      <w:proofErr w:type="spellEnd"/>
+      <w:r>
+        <w:t xml:space="preserve"> ?? </w:t>
+      </w:r>
+      <w:proofErr w:type="spellStart"/>
+      <w:proofErr w:type="gramStart"/>
+      <w:r>
+        <w:t>this.photoURL</w:t>
+      </w:r>
+      <w:proofErr w:type="spellEnd"/>
+      <w:proofErr w:type="gramEnd"/>
+      <w:r>
+        <w:t>,</w:t>
+      </w:r>
+    </w:p>
+    <w:p>
+      <w:r>
+        <w:t xml:space="preserve">      </w:t>
+      </w:r>
+      <w:proofErr w:type="spellStart"/>
+      <w:r>
+        <w:t>phoneNumber</w:t>
+      </w:r>
+      <w:proofErr w:type="spellEnd"/>
+      <w:r>
+        <w:t xml:space="preserve">: </w:t>
+      </w:r>
+      <w:proofErr w:type="spellStart"/>
+      <w:r>
+        <w:t>phoneNumber</w:t>
+      </w:r>
+      <w:proofErr w:type="spellEnd"/>
+      <w:r>
+        <w:t xml:space="preserve"> ?? </w:t>
+      </w:r>
+      <w:proofErr w:type="spellStart"/>
+      <w:proofErr w:type="gramStart"/>
+      <w:r>
+        <w:t>this.phoneNumber</w:t>
+      </w:r>
+      <w:proofErr w:type="spellEnd"/>
+      <w:proofErr w:type="gramEnd"/>
+      <w:r>
+        <w:t>,</w:t>
+      </w:r>
+    </w:p>
+    <w:p>
+      <w:r>
+        <w:t xml:space="preserve">      </w:t>
+      </w:r>
+      <w:proofErr w:type="spellStart"/>
+      <w:r>
+        <w:t>professionalTitle</w:t>
+      </w:r>
+      <w:proofErr w:type="spellEnd"/>
+      <w:r>
+        <w:t xml:space="preserve">: </w:t>
+      </w:r>
+      <w:proofErr w:type="spellStart"/>
+      <w:r>
+        <w:t>professionalTitle</w:t>
+      </w:r>
+      <w:proofErr w:type="spellEnd"/>
+      <w:r>
+        <w:t xml:space="preserve"> ?? </w:t>
+      </w:r>
+      <w:proofErr w:type="spellStart"/>
+      <w:proofErr w:type="gramStart"/>
+      <w:r>
+        <w:t>this.professionalTitle</w:t>
+      </w:r>
+      <w:proofErr w:type="spellEnd"/>
+      <w:proofErr w:type="gramEnd"/>
+      <w:r>
+        <w:t>,</w:t>
+      </w:r>
+    </w:p>
+    <w:p>
+      <w:r>
+        <w:t xml:space="preserve">      </w:t>
+      </w:r>
+      <w:proofErr w:type="spellStart"/>
+      <w:r>
+        <w:t>currentWorkplace</w:t>
+      </w:r>
+      <w:proofErr w:type="spellEnd"/>
+      <w:r>
+        <w:t xml:space="preserve">: </w:t>
+      </w:r>
+      <w:proofErr w:type="spellStart"/>
+      <w:r>
+        <w:t>currentWorkplace</w:t>
+      </w:r>
+      <w:proofErr w:type="spellEnd"/>
+      <w:r>
+        <w:t xml:space="preserve"> ?? </w:t>
+      </w:r>
+      <w:proofErr w:type="spellStart"/>
+      <w:proofErr w:type="gramStart"/>
+      <w:r>
+        <w:t>this.currentWorkplace</w:t>
+      </w:r>
+      <w:proofErr w:type="spellEnd"/>
+      <w:proofErr w:type="gramEnd"/>
+      <w:r>
+        <w:t>,</w:t>
+      </w:r>
+    </w:p>
+    <w:p>
+      <w:r>
+        <w:t xml:space="preserve">      location: location ?? </w:t>
+      </w:r>
+      <w:proofErr w:type="spellStart"/>
+      <w:proofErr w:type="gramStart"/>
+      <w:r>
+        <w:t>this.location</w:t>
+      </w:r>
+      <w:proofErr w:type="spellEnd"/>
+      <w:proofErr w:type="gramEnd"/>
+      <w:r>
+        <w:t>,</w:t>
+      </w:r>
+    </w:p>
+    <w:p>
+      <w:r>
+        <w:t xml:space="preserve">      specialties: specialties ?? </w:t>
+      </w:r>
+      <w:proofErr w:type="spellStart"/>
+      <w:proofErr w:type="gramStart"/>
+      <w:r>
+        <w:t>this.specialties</w:t>
+      </w:r>
+      <w:proofErr w:type="spellEnd"/>
+      <w:proofErr w:type="gramEnd"/>
+      <w:r>
+        <w:t>,</w:t>
+      </w:r>
+    </w:p>
+    <w:p>
+      <w:r>
+        <w:t xml:space="preserve">      </w:t>
+      </w:r>
+      <w:proofErr w:type="spellStart"/>
+      <w:r>
+        <w:t>yearsOfExperience</w:t>
+      </w:r>
+      <w:proofErr w:type="spellEnd"/>
+      <w:r>
+        <w:t xml:space="preserve">: </w:t>
+      </w:r>
+      <w:proofErr w:type="spellStart"/>
+      <w:r>
+        <w:t>yearsOfExperience</w:t>
+      </w:r>
+      <w:proofErr w:type="spellEnd"/>
+      <w:r>
+        <w:t xml:space="preserve"> ?? </w:t>
+      </w:r>
+      <w:proofErr w:type="spellStart"/>
+      <w:proofErr w:type="gramStart"/>
+      <w:r>
+        <w:t>this.yearsOfExperience</w:t>
+      </w:r>
+      <w:proofErr w:type="spellEnd"/>
+      <w:proofErr w:type="gramEnd"/>
+      <w:r>
+        <w:t>,</w:t>
+      </w:r>
+    </w:p>
+    <w:p>
+      <w:r>
+        <w:t xml:space="preserve">      certifications: certifications ?? </w:t>
+      </w:r>
+      <w:proofErr w:type="spellStart"/>
+      <w:proofErr w:type="gramStart"/>
+      <w:r>
+        <w:t>this.certifications</w:t>
+      </w:r>
+      <w:proofErr w:type="spellEnd"/>
+      <w:proofErr w:type="gramEnd"/>
+      <w:r>
+        <w:t>,</w:t>
+      </w:r>
+    </w:p>
+    <w:p>
+      <w:r>
+        <w:t xml:space="preserve">      education: education ?? </w:t>
+      </w:r>
+      <w:proofErr w:type="spellStart"/>
+      <w:proofErr w:type="gramStart"/>
+      <w:r>
+        <w:t>this.education</w:t>
+      </w:r>
+      <w:proofErr w:type="spellEnd"/>
+      <w:proofErr w:type="gramEnd"/>
+      <w:r>
+        <w:t>,</w:t>
+      </w:r>
+    </w:p>
+    <w:p>
+      <w:r>
+        <w:t xml:space="preserve">      </w:t>
+      </w:r>
+      <w:proofErr w:type="spellStart"/>
+      <w:r>
+        <w:t>socialLinks</w:t>
+      </w:r>
+      <w:proofErr w:type="spellEnd"/>
+      <w:r>
+        <w:t xml:space="preserve">: </w:t>
+      </w:r>
+      <w:proofErr w:type="spellStart"/>
+      <w:r>
+        <w:t>socialLinks</w:t>
+      </w:r>
+      <w:proofErr w:type="spellEnd"/>
+      <w:r>
+        <w:t xml:space="preserve"> ?? </w:t>
+      </w:r>
+      <w:proofErr w:type="spellStart"/>
+      <w:proofErr w:type="gramStart"/>
+      <w:r>
+        <w:t>this.socialLinks</w:t>
+      </w:r>
+      <w:proofErr w:type="spellEnd"/>
+      <w:proofErr w:type="gramEnd"/>
+      <w:r>
+        <w:t>,</w:t>
+      </w:r>
+    </w:p>
+    <w:p>
+      <w:r>
+        <w:t xml:space="preserve">      interests: interests ?? </w:t>
+      </w:r>
+      <w:proofErr w:type="spellStart"/>
+      <w:proofErr w:type="gramStart"/>
+      <w:r>
+        <w:t>this.interests</w:t>
+      </w:r>
+      <w:proofErr w:type="spellEnd"/>
+      <w:proofErr w:type="gramEnd"/>
+      <w:r>
+        <w:t>,</w:t>
+      </w:r>
+    </w:p>
+    <w:p>
+      <w:r>
+        <w:lastRenderedPageBreak/>
+        <w:t xml:space="preserve">      </w:t>
+      </w:r>
+      <w:proofErr w:type="spellStart"/>
+      <w:r>
+        <w:t>isProfileComplete</w:t>
+      </w:r>
+      <w:proofErr w:type="spellEnd"/>
+      <w:r>
+        <w:t xml:space="preserve">: </w:t>
+      </w:r>
+      <w:proofErr w:type="spellStart"/>
+      <w:r>
+        <w:t>isProfileComplete</w:t>
+      </w:r>
+      <w:proofErr w:type="spellEnd"/>
+      <w:r>
+        <w:t xml:space="preserve"> ?? </w:t>
+      </w:r>
+      <w:proofErr w:type="spellStart"/>
+      <w:proofErr w:type="gramStart"/>
+      <w:r>
+        <w:t>this.isProfileComplete</w:t>
+      </w:r>
+      <w:proofErr w:type="spellEnd"/>
+      <w:proofErr w:type="gramEnd"/>
+      <w:r>
+        <w:t>,</w:t>
+      </w:r>
+    </w:p>
+    <w:p>
+      <w:r>
+        <w:t xml:space="preserve">      </w:t>
+      </w:r>
+      <w:proofErr w:type="spellStart"/>
+      <w:r>
+        <w:t>createdAt</w:t>
+      </w:r>
+      <w:proofErr w:type="spellEnd"/>
+      <w:r>
+        <w:t xml:space="preserve">: </w:t>
+      </w:r>
+      <w:proofErr w:type="spellStart"/>
+      <w:proofErr w:type="gramStart"/>
+      <w:r>
+        <w:t>this.createdAt</w:t>
+      </w:r>
+      <w:proofErr w:type="spellEnd"/>
+      <w:proofErr w:type="gramEnd"/>
+      <w:r>
+        <w:t>,</w:t>
+      </w:r>
+    </w:p>
+    <w:p>
+      <w:r>
+        <w:t xml:space="preserve">      </w:t>
+      </w:r>
+      <w:proofErr w:type="spellStart"/>
+      <w:r>
+        <w:t>lastUpdated</w:t>
+      </w:r>
+      <w:proofErr w:type="spellEnd"/>
+      <w:r>
+        <w:t xml:space="preserve">: </w:t>
+      </w:r>
+      <w:proofErr w:type="spellStart"/>
+      <w:proofErr w:type="gramStart"/>
+      <w:r>
+        <w:t>DateTime.now</w:t>
+      </w:r>
+      <w:proofErr w:type="spellEnd"/>
+      <w:r>
+        <w:t>(</w:t>
+      </w:r>
+      <w:proofErr w:type="gramEnd"/>
+      <w:r>
+        <w:t>),</w:t>
+      </w:r>
+    </w:p>
+    <w:p>
+      <w:r>
+        <w:t xml:space="preserve">    );</w:t>
+      </w:r>
+    </w:p>
+    <w:p>
+      <w:r>
+        <w:t xml:space="preserve">  }</w:t>
+      </w:r>
+    </w:p>
+    <w:p>
+      <w:r>
+        <w:t>}</w:t>
+      </w:r>
+      <w:r>
+        <w:t xml:space="preserve"> </w:t>
+      </w:r>
+      <w:r>
+        <w:br/>
+      </w:r>
+      <w:r>
+        <w:br/>
+      </w:r>
+      <w:r>
+        <w:t>Here's where we stand:</w:t>
+      </w:r>
+    </w:p>
+    <w:p>
+      <w:pPr>
+        <w:numPr>
+          <w:ilvl w:val="0"/>
+          <w:numId w:val="46"/>
+        </w:numPr>
+      </w:pPr>
+      <w:r>
+        <w:t xml:space="preserve">We've implemented the complete </w:t>
+      </w:r>
+      <w:proofErr w:type="spellStart"/>
+      <w:r>
+        <w:t>AppUser</w:t>
+      </w:r>
+      <w:proofErr w:type="spellEnd"/>
+      <w:r>
+        <w:t xml:space="preserve"> model with proper nested structure</w:t>
+      </w:r>
+    </w:p>
+    <w:p>
+      <w:pPr>
+        <w:numPr>
+          <w:ilvl w:val="0"/>
+          <w:numId w:val="46"/>
+        </w:numPr>
+      </w:pPr>
+      <w:r>
+        <w:t xml:space="preserve">Updated the </w:t>
+      </w:r>
+      <w:proofErr w:type="spellStart"/>
+      <w:r>
+        <w:t>OnboardingController</w:t>
+      </w:r>
+      <w:proofErr w:type="spellEnd"/>
+      <w:r>
+        <w:t xml:space="preserve"> to handle the new user model</w:t>
+      </w:r>
+    </w:p>
+    <w:p>
+      <w:pPr>
+        <w:numPr>
+          <w:ilvl w:val="0"/>
+          <w:numId w:val="46"/>
+        </w:numPr>
+      </w:pPr>
+      <w:r>
+        <w:t xml:space="preserve">Started updating the </w:t>
+      </w:r>
+      <w:proofErr w:type="spellStart"/>
+      <w:r>
+        <w:t>BasicProfileScreen</w:t>
+      </w:r>
+      <w:proofErr w:type="spellEnd"/>
+      <w:r>
+        <w:t xml:space="preserve"> to work with the nested user properties</w:t>
+      </w:r>
+    </w:p>
+    <w:p>
+      <w:r>
+        <w:t>Next session we'll:</w:t>
+      </w:r>
+    </w:p>
+    <w:p>
+      <w:pPr>
+        <w:numPr>
+          <w:ilvl w:val="0"/>
+          <w:numId w:val="47"/>
+        </w:numPr>
+      </w:pPr>
+      <w:r>
+        <w:t xml:space="preserve">Complete the </w:t>
+      </w:r>
+      <w:proofErr w:type="spellStart"/>
+      <w:r>
+        <w:t>BasicProfileScreen</w:t>
+      </w:r>
+      <w:proofErr w:type="spellEnd"/>
+      <w:r>
+        <w:t xml:space="preserve"> updates</w:t>
+      </w:r>
+    </w:p>
+    <w:p>
+      <w:pPr>
+        <w:numPr>
+          <w:ilvl w:val="0"/>
+          <w:numId w:val="47"/>
+        </w:numPr>
+      </w:pPr>
+      <w:r>
+        <w:t>Ensure all screens properly access the nested user properties</w:t>
+      </w:r>
+    </w:p>
+    <w:p>
+      <w:pPr>
+        <w:numPr>
+          <w:ilvl w:val="0"/>
+          <w:numId w:val="47"/>
+        </w:numPr>
+      </w:pPr>
+      <w:r>
+        <w:t>Test the complete onboarding flow</w:t>
+      </w:r>
+    </w:p>
+    <w:p>
+      <w:pPr>
+        <w:numPr>
+          <w:ilvl w:val="0"/>
+          <w:numId w:val="47"/>
+        </w:numPr>
+      </w:pPr>
+      <w:r>
+        <w:t>Implement any remaining error handling</w:t>
+      </w:r>
+    </w:p>
+    <w:p>
+      <w:r>
+        <w:t>Ready to continue implementing these features in our next session!</w:t>
       </w:r>
     </w:p>
     <w:p/>
@@ -4638,6 +6945,56 @@
 </w:document>
 </file>
 
+<file path=word/endnotes.xml><?xml version="1.0" encoding="utf-8"?>
+<w:endnotes xmlns:wpc="http://schemas.microsoft.com/office/word/2010/wordprocessingCanvas" xmlns:cx="http://schemas.microsoft.com/office/drawing/2014/chartex" xmlns:cx1="http://schemas.microsoft.com/office/drawing/2015/9/8/chartex" xmlns:cx2="http://schemas.microsoft.com/office/drawing/2015/10/21/chartex" xmlns:cx3="http://schemas.microsoft.com/office/drawing/2016/5/9/chartex" xmlns:cx4="http://schemas.microsoft.com/office/drawing/2016/5/10/chartex" xmlns:cx5="http://schemas.microsoft.com/office/drawing/2016/5/11/chartex" xmlns:cx6="http://schemas.microsoft.com/office/drawing/2016/5/12/chartex" xmlns:cx7="http://schemas.microsoft.com/office/drawing/2016/5/13/chartex" xmlns:cx8="http://schemas.microsoft.com/office/drawing/2016/5/14/chartex" xmlns:mc="http://schemas.openxmlformats.org/markup-compatibility/2006" xmlns:aink="http://schemas.microsoft.com/office/drawing/2016/ink" xmlns:am3d="http://schemas.microsoft.com/office/drawing/2017/model3d" xmlns:o="urn:schemas-microsoft-com:office:office" xmlns:oel="http://schemas.microsoft.com/office/2019/extlst" xmlns:r="http://schemas.openxmlformats.org/officeDocument/2006/relationships" xmlns:m="http://schemas.openxmlformats.org/officeDocument/2006/math" xmlns:v="urn:schemas-microsoft-com:vml" xmlns:wp14="http://schemas.microsoft.com/office/word/2010/wordprocessingDrawing" xmlns:wp="http://schemas.openxmlformats.org/drawingml/2006/wordprocessingDrawing" xmlns:w10="urn:schemas-microsoft-com:office:word" xmlns:w="http://schemas.openxmlformats.org/wordprocessingml/2006/main" xmlns:w14="http://schemas.microsoft.com/office/word/2010/wordml" xmlns:w15="http://schemas.microsoft.com/office/word/2012/wordml" xmlns:w16cex="http://schemas.microsoft.com/office/word/2018/wordml/cex" xmlns:w16cid="http://schemas.microsoft.com/office/word/2016/wordml/cid" xmlns:w16="http://schemas.microsoft.com/office/word/2018/wordml" xmlns:w16du="http://schemas.microsoft.com/office/word/2023/wordml/word16du" xmlns:w16sdtdh="http://schemas.microsoft.com/office/word/2020/wordml/sdtdatahash" xmlns:w16se="http://schemas.microsoft.com/office/word/2015/wordml/symex" xmlns:wpg="http://schemas.microsoft.com/office/word/2010/wordprocessingGroup" xmlns:wpi="http://schemas.microsoft.com/office/word/2010/wordprocessingInk" xmlns:wne="http://schemas.microsoft.com/office/word/2006/wordml" xmlns:wps="http://schemas.microsoft.com/office/word/2010/wordprocessingShape" mc:Ignorable="w14 w15 w16se w16cid w16 w16cex w16sdtdh w16du wp14">
+  <w:endnote w:type="separator" w:id="-1">
+    <w:p>
+      <w:pPr>
+        <w:spacing w:after="0" w:line="240" w:lineRule="auto"/>
+      </w:pPr>
+      <w:r>
+        <w:separator/>
+      </w:r>
+    </w:p>
+  </w:endnote>
+  <w:endnote w:type="continuationSeparator" w:id="0">
+    <w:p>
+      <w:pPr>
+        <w:spacing w:after="0" w:line="240" w:lineRule="auto"/>
+      </w:pPr>
+      <w:r>
+        <w:continuationSeparator/>
+      </w:r>
+    </w:p>
+  </w:endnote>
+</w:endnotes>
+</file>
+
+<file path=word/footnotes.xml><?xml version="1.0" encoding="utf-8"?>
+<w:footnotes xmlns:wpc="http://schemas.microsoft.com/office/word/2010/wordprocessingCanvas" xmlns:cx="http://schemas.microsoft.com/office/drawing/2014/chartex" xmlns:cx1="http://schemas.microsoft.com/office/drawing/2015/9/8/chartex" xmlns:cx2="http://schemas.microsoft.com/office/drawing/2015/10/21/chartex" xmlns:cx3="http://schemas.microsoft.com/office/drawing/2016/5/9/chartex" xmlns:cx4="http://schemas.microsoft.com/office/drawing/2016/5/10/chartex" xmlns:cx5="http://schemas.microsoft.com/office/drawing/2016/5/11/chartex" xmlns:cx6="http://schemas.microsoft.com/office/drawing/2016/5/12/chartex" xmlns:cx7="http://schemas.microsoft.com/office/drawing/2016/5/13/chartex" xmlns:cx8="http://schemas.microsoft.com/office/drawing/2016/5/14/chartex" xmlns:mc="http://schemas.openxmlformats.org/markup-compatibility/2006" xmlns:aink="http://schemas.microsoft.com/office/drawing/2016/ink" xmlns:am3d="http://schemas.microsoft.com/office/drawing/2017/model3d" xmlns:o="urn:schemas-microsoft-com:office:office" xmlns:oel="http://schemas.microsoft.com/office/2019/extlst" xmlns:r="http://schemas.openxmlformats.org/officeDocument/2006/relationships" xmlns:m="http://schemas.openxmlformats.org/officeDocument/2006/math" xmlns:v="urn:schemas-microsoft-com:vml" xmlns:wp14="http://schemas.microsoft.com/office/word/2010/wordprocessingDrawing" xmlns:wp="http://schemas.openxmlformats.org/drawingml/2006/wordprocessingDrawing" xmlns:w10="urn:schemas-microsoft-com:office:word" xmlns:w="http://schemas.openxmlformats.org/wordprocessingml/2006/main" xmlns:w14="http://schemas.microsoft.com/office/word/2010/wordml" xmlns:w15="http://schemas.microsoft.com/office/word/2012/wordml" xmlns:w16cex="http://schemas.microsoft.com/office/word/2018/wordml/cex" xmlns:w16cid="http://schemas.microsoft.com/office/word/2016/wordml/cid" xmlns:w16="http://schemas.microsoft.com/office/word/2018/wordml" xmlns:w16du="http://schemas.microsoft.com/office/word/2023/wordml/word16du" xmlns:w16sdtdh="http://schemas.microsoft.com/office/word/2020/wordml/sdtdatahash" xmlns:w16se="http://schemas.microsoft.com/office/word/2015/wordml/symex" xmlns:wpg="http://schemas.microsoft.com/office/word/2010/wordprocessingGroup" xmlns:wpi="http://schemas.microsoft.com/office/word/2010/wordprocessingInk" xmlns:wne="http://schemas.microsoft.com/office/word/2006/wordml" xmlns:wps="http://schemas.microsoft.com/office/word/2010/wordprocessingShape" mc:Ignorable="w14 w15 w16se w16cid w16 w16cex w16sdtdh w16du wp14">
+  <w:footnote w:type="separator" w:id="-1">
+    <w:p>
+      <w:pPr>
+        <w:spacing w:after="0" w:line="240" w:lineRule="auto"/>
+      </w:pPr>
+      <w:r>
+        <w:separator/>
+      </w:r>
+    </w:p>
+  </w:footnote>
+  <w:footnote w:type="continuationSeparator" w:id="0">
+    <w:p>
+      <w:pPr>
+        <w:spacing w:after="0" w:line="240" w:lineRule="auto"/>
+      </w:pPr>
+      <w:r>
+        <w:continuationSeparator/>
+      </w:r>
+    </w:p>
+  </w:footnote>
+</w:footnotes>
+</file>
+
 <file path=word/numbering.xml><?xml version="1.0" encoding="utf-8"?>
 <w:numbering xmlns:wpc="http://schemas.microsoft.com/office/word/2010/wordprocessingCanvas" xmlns:cx="http://schemas.microsoft.com/office/drawing/2014/chartex" xmlns:cx1="http://schemas.microsoft.com/office/drawing/2015/9/8/chartex" xmlns:cx2="http://schemas.microsoft.com/office/drawing/2015/10/21/chartex" xmlns:cx3="http://schemas.microsoft.com/office/drawing/2016/5/9/chartex" xmlns:cx4="http://schemas.microsoft.com/office/drawing/2016/5/10/chartex" xmlns:cx5="http://schemas.microsoft.com/office/drawing/2016/5/11/chartex" xmlns:cx6="http://schemas.microsoft.com/office/drawing/2016/5/12/chartex" xmlns:cx7="http://schemas.microsoft.com/office/drawing/2016/5/13/chartex" xmlns:cx8="http://schemas.microsoft.com/office/drawing/2016/5/14/chartex" xmlns:mc="http://schemas.openxmlformats.org/markup-compatibility/2006" xmlns:aink="http://schemas.microsoft.com/office/drawing/2016/ink" xmlns:am3d="http://schemas.microsoft.com/office/drawing/2017/model3d" xmlns:o="urn:schemas-microsoft-com:office:office" xmlns:oel="http://schemas.microsoft.com/office/2019/extlst" xmlns:r="http://schemas.openxmlformats.org/officeDocument/2006/relationships" xmlns:m="http://schemas.openxmlformats.org/officeDocument/2006/math" xmlns:v="urn:schemas-microsoft-com:vml" xmlns:wp14="http://schemas.microsoft.com/office/word/2010/wordprocessingDrawing" xmlns:wp="http://schemas.openxmlformats.org/drawingml/2006/wordprocessingDrawing" xmlns:w10="urn:schemas-microsoft-com:office:word" xmlns:w="http://schemas.openxmlformats.org/wordprocessingml/2006/main" xmlns:w14="http://schemas.microsoft.com/office/word/2010/wordml" xmlns:w15="http://schemas.microsoft.com/office/word/2012/wordml" xmlns:w16cex="http://schemas.microsoft.com/office/word/2018/wordml/cex" xmlns:w16cid="http://schemas.microsoft.com/office/word/2016/wordml/cid" xmlns:w16="http://schemas.microsoft.com/office/word/2018/wordml" xmlns:w16du="http://schemas.microsoft.com/office/word/2023/wordml/word16du" xmlns:w16sdtdh="http://schemas.microsoft.com/office/word/2020/wordml/sdtdatahash" xmlns:w16se="http://schemas.microsoft.com/office/word/2015/wordml/symex" xmlns:wpg="http://schemas.microsoft.com/office/word/2010/wordprocessingGroup" xmlns:wpi="http://schemas.microsoft.com/office/word/2010/wordprocessingInk" xmlns:wne="http://schemas.microsoft.com/office/word/2006/wordml" xmlns:wps="http://schemas.microsoft.com/office/word/2010/wordprocessingShape" mc:Ignorable="w14 w15 w16se w16cid w16 w16cex w16sdtdh w16du wp14">
   <w:abstractNum w:abstractNumId="0" w15:restartNumberingAfterBreak="0">
@@ -9516,6 +11873,119 @@
     </w:lvl>
   </w:abstractNum>
   <w:abstractNum w:abstractNumId="39" w15:restartNumberingAfterBreak="0">
+    <w:nsid w:val="6CFE2BDE"/>
+    <w:multiLevelType w:val="multilevel"/>
+    <w:tmpl w:val="29F4FDE6"/>
+    <w:lvl w:ilvl="0">
+      <w:start w:val="1"/>
+      <w:numFmt w:val="decimal"/>
+      <w:lvlText w:val="%1."/>
+      <w:lvlJc w:val="left"/>
+      <w:pPr>
+        <w:tabs>
+          <w:tab w:val="num" w:pos="720"/>
+        </w:tabs>
+        <w:ind w:left="720" w:hanging="360"/>
+      </w:pPr>
+    </w:lvl>
+    <w:lvl w:ilvl="1" w:tentative="1">
+      <w:start w:val="1"/>
+      <w:numFmt w:val="decimal"/>
+      <w:lvlText w:val="%2."/>
+      <w:lvlJc w:val="left"/>
+      <w:pPr>
+        <w:tabs>
+          <w:tab w:val="num" w:pos="1440"/>
+        </w:tabs>
+        <w:ind w:left="1440" w:hanging="360"/>
+      </w:pPr>
+    </w:lvl>
+    <w:lvl w:ilvl="2" w:tentative="1">
+      <w:start w:val="1"/>
+      <w:numFmt w:val="decimal"/>
+      <w:lvlText w:val="%3."/>
+      <w:lvlJc w:val="left"/>
+      <w:pPr>
+        <w:tabs>
+          <w:tab w:val="num" w:pos="2160"/>
+        </w:tabs>
+        <w:ind w:left="2160" w:hanging="360"/>
+      </w:pPr>
+    </w:lvl>
+    <w:lvl w:ilvl="3" w:tentative="1">
+      <w:start w:val="1"/>
+      <w:numFmt w:val="decimal"/>
+      <w:lvlText w:val="%4."/>
+      <w:lvlJc w:val="left"/>
+      <w:pPr>
+        <w:tabs>
+          <w:tab w:val="num" w:pos="2880"/>
+        </w:tabs>
+        <w:ind w:left="2880" w:hanging="360"/>
+      </w:pPr>
+    </w:lvl>
+    <w:lvl w:ilvl="4" w:tentative="1">
+      <w:start w:val="1"/>
+      <w:numFmt w:val="decimal"/>
+      <w:lvlText w:val="%5."/>
+      <w:lvlJc w:val="left"/>
+      <w:pPr>
+        <w:tabs>
+          <w:tab w:val="num" w:pos="3600"/>
+        </w:tabs>
+        <w:ind w:left="3600" w:hanging="360"/>
+      </w:pPr>
+    </w:lvl>
+    <w:lvl w:ilvl="5" w:tentative="1">
+      <w:start w:val="1"/>
+      <w:numFmt w:val="decimal"/>
+      <w:lvlText w:val="%6."/>
+      <w:lvlJc w:val="left"/>
+      <w:pPr>
+        <w:tabs>
+          <w:tab w:val="num" w:pos="4320"/>
+        </w:tabs>
+        <w:ind w:left="4320" w:hanging="360"/>
+      </w:pPr>
+    </w:lvl>
+    <w:lvl w:ilvl="6" w:tentative="1">
+      <w:start w:val="1"/>
+      <w:numFmt w:val="decimal"/>
+      <w:lvlText w:val="%7."/>
+      <w:lvlJc w:val="left"/>
+      <w:pPr>
+        <w:tabs>
+          <w:tab w:val="num" w:pos="5040"/>
+        </w:tabs>
+        <w:ind w:left="5040" w:hanging="360"/>
+      </w:pPr>
+    </w:lvl>
+    <w:lvl w:ilvl="7" w:tentative="1">
+      <w:start w:val="1"/>
+      <w:numFmt w:val="decimal"/>
+      <w:lvlText w:val="%8."/>
+      <w:lvlJc w:val="left"/>
+      <w:pPr>
+        <w:tabs>
+          <w:tab w:val="num" w:pos="5760"/>
+        </w:tabs>
+        <w:ind w:left="5760" w:hanging="360"/>
+      </w:pPr>
+    </w:lvl>
+    <w:lvl w:ilvl="8" w:tentative="1">
+      <w:start w:val="1"/>
+      <w:numFmt w:val="decimal"/>
+      <w:lvlText w:val="%9."/>
+      <w:lvlJc w:val="left"/>
+      <w:pPr>
+        <w:tabs>
+          <w:tab w:val="num" w:pos="6480"/>
+        </w:tabs>
+        <w:ind w:left="6480" w:hanging="360"/>
+      </w:pPr>
+    </w:lvl>
+  </w:abstractNum>
+  <w:abstractNum w:abstractNumId="40" w15:restartNumberingAfterBreak="0">
     <w:nsid w:val="6DD2702B"/>
     <w:multiLevelType w:val="multilevel"/>
     <w:tmpl w:val="BD06314A"/>
@@ -9664,7 +12134,7 @@
       </w:rPr>
     </w:lvl>
   </w:abstractNum>
-  <w:abstractNum w:abstractNumId="40" w15:restartNumberingAfterBreak="0">
+  <w:abstractNum w:abstractNumId="41" w15:restartNumberingAfterBreak="0">
     <w:nsid w:val="70BF0FC5"/>
     <w:multiLevelType w:val="multilevel"/>
     <w:tmpl w:val="77E03916"/>
@@ -9777,7 +12247,120 @@
       </w:pPr>
     </w:lvl>
   </w:abstractNum>
-  <w:abstractNum w:abstractNumId="41" w15:restartNumberingAfterBreak="0">
+  <w:abstractNum w:abstractNumId="42" w15:restartNumberingAfterBreak="0">
+    <w:nsid w:val="72A570D8"/>
+    <w:multiLevelType w:val="multilevel"/>
+    <w:tmpl w:val="C6F412F4"/>
+    <w:lvl w:ilvl="0">
+      <w:start w:val="1"/>
+      <w:numFmt w:val="decimal"/>
+      <w:lvlText w:val="%1."/>
+      <w:lvlJc w:val="left"/>
+      <w:pPr>
+        <w:tabs>
+          <w:tab w:val="num" w:pos="720"/>
+        </w:tabs>
+        <w:ind w:left="720" w:hanging="360"/>
+      </w:pPr>
+    </w:lvl>
+    <w:lvl w:ilvl="1" w:tentative="1">
+      <w:start w:val="1"/>
+      <w:numFmt w:val="decimal"/>
+      <w:lvlText w:val="%2."/>
+      <w:lvlJc w:val="left"/>
+      <w:pPr>
+        <w:tabs>
+          <w:tab w:val="num" w:pos="1440"/>
+        </w:tabs>
+        <w:ind w:left="1440" w:hanging="360"/>
+      </w:pPr>
+    </w:lvl>
+    <w:lvl w:ilvl="2" w:tentative="1">
+      <w:start w:val="1"/>
+      <w:numFmt w:val="decimal"/>
+      <w:lvlText w:val="%3."/>
+      <w:lvlJc w:val="left"/>
+      <w:pPr>
+        <w:tabs>
+          <w:tab w:val="num" w:pos="2160"/>
+        </w:tabs>
+        <w:ind w:left="2160" w:hanging="360"/>
+      </w:pPr>
+    </w:lvl>
+    <w:lvl w:ilvl="3" w:tentative="1">
+      <w:start w:val="1"/>
+      <w:numFmt w:val="decimal"/>
+      <w:lvlText w:val="%4."/>
+      <w:lvlJc w:val="left"/>
+      <w:pPr>
+        <w:tabs>
+          <w:tab w:val="num" w:pos="2880"/>
+        </w:tabs>
+        <w:ind w:left="2880" w:hanging="360"/>
+      </w:pPr>
+    </w:lvl>
+    <w:lvl w:ilvl="4" w:tentative="1">
+      <w:start w:val="1"/>
+      <w:numFmt w:val="decimal"/>
+      <w:lvlText w:val="%5."/>
+      <w:lvlJc w:val="left"/>
+      <w:pPr>
+        <w:tabs>
+          <w:tab w:val="num" w:pos="3600"/>
+        </w:tabs>
+        <w:ind w:left="3600" w:hanging="360"/>
+      </w:pPr>
+    </w:lvl>
+    <w:lvl w:ilvl="5" w:tentative="1">
+      <w:start w:val="1"/>
+      <w:numFmt w:val="decimal"/>
+      <w:lvlText w:val="%6."/>
+      <w:lvlJc w:val="left"/>
+      <w:pPr>
+        <w:tabs>
+          <w:tab w:val="num" w:pos="4320"/>
+        </w:tabs>
+        <w:ind w:left="4320" w:hanging="360"/>
+      </w:pPr>
+    </w:lvl>
+    <w:lvl w:ilvl="6" w:tentative="1">
+      <w:start w:val="1"/>
+      <w:numFmt w:val="decimal"/>
+      <w:lvlText w:val="%7."/>
+      <w:lvlJc w:val="left"/>
+      <w:pPr>
+        <w:tabs>
+          <w:tab w:val="num" w:pos="5040"/>
+        </w:tabs>
+        <w:ind w:left="5040" w:hanging="360"/>
+      </w:pPr>
+    </w:lvl>
+    <w:lvl w:ilvl="7" w:tentative="1">
+      <w:start w:val="1"/>
+      <w:numFmt w:val="decimal"/>
+      <w:lvlText w:val="%8."/>
+      <w:lvlJc w:val="left"/>
+      <w:pPr>
+        <w:tabs>
+          <w:tab w:val="num" w:pos="5760"/>
+        </w:tabs>
+        <w:ind w:left="5760" w:hanging="360"/>
+      </w:pPr>
+    </w:lvl>
+    <w:lvl w:ilvl="8" w:tentative="1">
+      <w:start w:val="1"/>
+      <w:numFmt w:val="decimal"/>
+      <w:lvlText w:val="%9."/>
+      <w:lvlJc w:val="left"/>
+      <w:pPr>
+        <w:tabs>
+          <w:tab w:val="num" w:pos="6480"/>
+        </w:tabs>
+        <w:ind w:left="6480" w:hanging="360"/>
+      </w:pPr>
+    </w:lvl>
+  </w:abstractNum>
+  <w:abstractNum w:abstractNumId="43" w15:restartNumberingAfterBreak="0">
     <w:nsid w:val="738633AC"/>
     <w:multiLevelType w:val="multilevel"/>
     <w:tmpl w:val="2A70653C"/>
@@ -9890,7 +12473,7 @@
       </w:pPr>
     </w:lvl>
   </w:abstractNum>
-  <w:abstractNum w:abstractNumId="42" w15:restartNumberingAfterBreak="0">
+  <w:abstractNum w:abstractNumId="44" w15:restartNumberingAfterBreak="0">
     <w:nsid w:val="78A46ED1"/>
     <w:multiLevelType w:val="multilevel"/>
     <w:tmpl w:val="36663D42"/>
@@ -10003,7 +12586,7 @@
       </w:pPr>
     </w:lvl>
   </w:abstractNum>
-  <w:abstractNum w:abstractNumId="43" w15:restartNumberingAfterBreak="0">
+  <w:abstractNum w:abstractNumId="45" w15:restartNumberingAfterBreak="0">
     <w:nsid w:val="7DC40F61"/>
     <w:multiLevelType w:val="multilevel"/>
     <w:tmpl w:val="595A6C20"/>
@@ -10116,7 +12699,7 @@
       </w:pPr>
     </w:lvl>
   </w:abstractNum>
-  <w:abstractNum w:abstractNumId="44" w15:restartNumberingAfterBreak="0">
+  <w:abstractNum w:abstractNumId="46" w15:restartNumberingAfterBreak="0">
     <w:nsid w:val="7E7D482F"/>
     <w:multiLevelType w:val="multilevel"/>
     <w:tmpl w:val="CB32E5AE"/>
@@ -10308,7 +12891,7 @@
     <w:abstractNumId w:val="10"/>
   </w:num>
   <w:num w:numId="15" w16cid:durableId="859857679">
-    <w:abstractNumId w:val="43"/>
+    <w:abstractNumId w:val="45"/>
   </w:num>
   <w:num w:numId="16" w16cid:durableId="1765804927">
     <w:abstractNumId w:val="4"/>
@@ -10317,7 +12900,7 @@
     <w:abstractNumId w:val="22"/>
   </w:num>
   <w:num w:numId="18" w16cid:durableId="788161194">
-    <w:abstractNumId w:val="39"/>
+    <w:abstractNumId w:val="40"/>
   </w:num>
   <w:num w:numId="19" w16cid:durableId="133260940">
     <w:abstractNumId w:val="34"/>
@@ -10326,7 +12909,7 @@
     <w:abstractNumId w:val="32"/>
   </w:num>
   <w:num w:numId="21" w16cid:durableId="1690839801">
-    <w:abstractNumId w:val="44"/>
+    <w:abstractNumId w:val="46"/>
   </w:num>
   <w:num w:numId="22" w16cid:durableId="842815063">
     <w:abstractNumId w:val="17"/>
@@ -10371,7 +12954,7 @@
     <w:abstractNumId w:val="19"/>
   </w:num>
   <w:num w:numId="36" w16cid:durableId="501506723">
-    <w:abstractNumId w:val="41"/>
+    <w:abstractNumId w:val="43"/>
   </w:num>
   <w:num w:numId="37" w16cid:durableId="1776365276">
     <w:abstractNumId w:val="7"/>
@@ -10380,7 +12963,7 @@
     <w:abstractNumId w:val="12"/>
   </w:num>
   <w:num w:numId="39" w16cid:durableId="726489588">
-    <w:abstractNumId w:val="40"/>
+    <w:abstractNumId w:val="41"/>
   </w:num>
   <w:num w:numId="40" w16cid:durableId="1321040521">
     <w:abstractNumId w:val="3"/>
@@ -10398,7 +12981,13 @@
     <w:abstractNumId w:val="13"/>
   </w:num>
   <w:num w:numId="45" w16cid:durableId="1296528009">
+    <w:abstractNumId w:val="44"/>
+  </w:num>
+  <w:num w:numId="46" w16cid:durableId="935557817">
     <w:abstractNumId w:val="42"/>
+  </w:num>
+  <w:num w:numId="47" w16cid:durableId="25908593">
+    <w:abstractNumId w:val="39"/>
   </w:num>
 </w:numbering>
 </file>
@@ -10830,6 +13419,63 @@
     <w:semiHidden/>
     <w:unhideWhenUsed/>
   </w:style>
+  <w:style w:type="paragraph" w:styleId="Header">
+    <w:name w:val="header"/>
+    <w:basedOn w:val="Normal"/>
+    <w:link w:val="HeaderChar"/>
+    <w:uiPriority w:val="99"/>
+    <w:unhideWhenUsed/>
+    <w:rsid w:val="00361406"/>
+    <w:pPr>
+      <w:tabs>
+        <w:tab w:val="center" w:pos="4680"/>
+        <w:tab w:val="right" w:pos="9360"/>
+      </w:tabs>
+      <w:spacing w:after="0" w:line="240" w:lineRule="auto"/>
+    </w:pPr>
+  </w:style>
+  <w:style w:type="character" w:customStyle="1" w:styleId="HeaderChar">
+    <w:name w:val="Header Char"/>
+    <w:basedOn w:val="DefaultParagraphFont"/>
+    <w:link w:val="Header"/>
+    <w:uiPriority w:val="99"/>
+    <w:rsid w:val="00361406"/>
+  </w:style>
+  <w:style w:type="paragraph" w:styleId="Footer">
+    <w:name w:val="footer"/>
+    <w:basedOn w:val="Normal"/>
+    <w:link w:val="FooterChar"/>
+    <w:uiPriority w:val="99"/>
+    <w:unhideWhenUsed/>
+    <w:rsid w:val="00361406"/>
+    <w:pPr>
+      <w:tabs>
+        <w:tab w:val="center" w:pos="4680"/>
+        <w:tab w:val="right" w:pos="9360"/>
+      </w:tabs>
+      <w:spacing w:after="0" w:line="240" w:lineRule="auto"/>
+    </w:pPr>
+  </w:style>
+  <w:style w:type="character" w:customStyle="1" w:styleId="FooterChar">
+    <w:name w:val="Footer Char"/>
+    <w:basedOn w:val="DefaultParagraphFont"/>
+    <w:link w:val="Footer"/>
+    <w:uiPriority w:val="99"/>
+    <w:rsid w:val="00361406"/>
+  </w:style>
+  <w:style w:type="paragraph" w:styleId="NormalWeb">
+    <w:name w:val="Normal (Web)"/>
+    <w:basedOn w:val="Normal"/>
+    <w:uiPriority w:val="99"/>
+    <w:semiHidden/>
+    <w:unhideWhenUsed/>
+    <w:rsid w:val="00743097"/>
+    <w:rPr>
+      <w:rFonts w:ascii="Times New Roman" w:hAnsi="Times New Roman" w:cs="Times New Roman"/>
+      <w:sz w:val="24"/>
+      <w:szCs w:val="24"/>
+    </w:rPr>
+  </w:style>
 </w:styles>
 </file>
 

</xml_diff>